<commit_message>
Included ggplot2 graphs in code
</commit_message>
<xml_diff>
--- a/Ethinicity vs. Perceived Age - Report.docx
+++ b/Ethinicity vs. Perceived Age - Report.docx
@@ -542,7 +542,7 @@
                     <pic:cNvPicPr/>
                   </pic:nvPicPr>
                   <pic:blipFill rotWithShape="1">
-                    <a:blip r:embed="rId5"/>
+                    <a:blip r:embed="rId7"/>
                     <a:srcRect b="10588"/>
                     <a:stretch/>
                   </pic:blipFill>
@@ -659,7 +659,7 @@
                     </pic:cNvPicPr>
                   </pic:nvPicPr>
                   <pic:blipFill>
-                    <a:blip r:embed="rId6">
+                    <a:blip r:embed="rId8">
                       <a:extLst>
                         <a:ext uri="{28A0092B-C50C-407E-A947-70E740481C1C}">
                           <a14:useLocalDpi xmlns:a14="http://schemas.microsoft.com/office/drawing/2010/main" val="0"/>
@@ -819,6 +819,7 @@
         </w:rPr>
         <w:t xml:space="preserve"> is the race of that individual; </w:t>
       </w:r>
+      <w:proofErr w:type="spellStart"/>
       <w:r>
         <w:rPr>
           <w:rFonts w:ascii="Miriam Fixed" w:hAnsi="Miriam Fixed" w:cs="Miriam Fixed" w:hint="cs"/>
@@ -827,6 +828,7 @@
         </w:rPr>
         <w:t>est_age</w:t>
       </w:r>
+      <w:proofErr w:type="spellEnd"/>
       <w:r>
         <w:rPr>
           <w:rFonts w:cstheme="minorHAnsi"/>
@@ -835,6 +837,7 @@
         </w:rPr>
         <w:t xml:space="preserve"> is the age that the group guessed for that individual; </w:t>
       </w:r>
+      <w:proofErr w:type="spellStart"/>
       <w:r>
         <w:rPr>
           <w:rFonts w:ascii="Miriam Fixed" w:hAnsi="Miriam Fixed" w:cs="Miriam Fixed" w:hint="cs"/>
@@ -843,6 +846,7 @@
         </w:rPr>
         <w:t>tru_age</w:t>
       </w:r>
+      <w:proofErr w:type="spellEnd"/>
       <w:r>
         <w:rPr>
           <w:rFonts w:cstheme="minorHAnsi"/>
@@ -867,6 +871,7 @@
         </w:rPr>
         <w:t xml:space="preserve"> is the difference between estimated age and the true age, and </w:t>
       </w:r>
+      <w:proofErr w:type="spellStart"/>
       <w:r>
         <w:rPr>
           <w:rFonts w:ascii="Miriam Fixed" w:hAnsi="Miriam Fixed" w:cs="Miriam Fixed" w:hint="cs"/>
@@ -875,6 +880,7 @@
         </w:rPr>
         <w:t>abs_error</w:t>
       </w:r>
+      <w:proofErr w:type="spellEnd"/>
       <w:r>
         <w:rPr>
           <w:rFonts w:cstheme="minorHAnsi"/>
@@ -1001,381 +1007,6 @@
             <wp:extent cx="1752600" cy="131651"/>
             <wp:effectExtent l="0" t="0" r="0" b="1905"/>
             <wp:docPr id="3" name="Picture 3"/>
-            <wp:cNvGraphicFramePr>
-              <a:graphicFrameLocks xmlns:a="http://schemas.openxmlformats.org/drawingml/2006/main" noChangeAspect="1"/>
-            </wp:cNvGraphicFramePr>
-            <a:graphic xmlns:a="http://schemas.openxmlformats.org/drawingml/2006/main">
-              <a:graphicData uri="http://schemas.openxmlformats.org/drawingml/2006/picture">
-                <pic:pic xmlns:pic="http://schemas.openxmlformats.org/drawingml/2006/picture">
-                  <pic:nvPicPr>
-                    <pic:cNvPr id="1" name=""/>
-                    <pic:cNvPicPr/>
-                  </pic:nvPicPr>
-                  <pic:blipFill>
-                    <a:blip r:embed="rId7"/>
-                    <a:stretch>
-                      <a:fillRect/>
-                    </a:stretch>
-                  </pic:blipFill>
-                  <pic:spPr>
-                    <a:xfrm>
-                      <a:off x="0" y="0"/>
-                      <a:ext cx="1868200" cy="140335"/>
-                    </a:xfrm>
-                    <a:prstGeom prst="rect">
-                      <a:avLst/>
-                    </a:prstGeom>
-                  </pic:spPr>
-                </pic:pic>
-              </a:graphicData>
-            </a:graphic>
-          </wp:inline>
-        </w:drawing>
-      </w:r>
-    </w:p>
-    <w:p>
-      <w:pPr>
-        <w:rPr>
-          <w:rFonts w:cstheme="minorHAnsi"/>
-          <w:sz w:val="20"/>
-          <w:szCs w:val="20"/>
-        </w:rPr>
-      </w:pPr>
-    </w:p>
-    <w:p>
-      <w:pPr>
-        <w:pStyle w:val="Caption"/>
-        <w:keepNext/>
-        <w:jc w:val="center"/>
-        <w:rPr>
-          <w:sz w:val="20"/>
-          <w:szCs w:val="20"/>
-        </w:rPr>
-      </w:pPr>
-      <w:r>
-        <w:rPr>
-          <w:sz w:val="20"/>
-          <w:szCs w:val="20"/>
-        </w:rPr>
-        <w:t xml:space="preserve">Table </w:t>
-      </w:r>
-      <w:r>
-        <w:rPr>
-          <w:sz w:val="20"/>
-          <w:szCs w:val="20"/>
-        </w:rPr>
-        <w:fldChar w:fldCharType="begin"/>
-      </w:r>
-      <w:r>
-        <w:rPr>
-          <w:sz w:val="20"/>
-          <w:szCs w:val="20"/>
-        </w:rPr>
-        <w:instrText xml:space="preserve"> SEQ Table \* ARABIC </w:instrText>
-      </w:r>
-      <w:r>
-        <w:rPr>
-          <w:sz w:val="20"/>
-          <w:szCs w:val="20"/>
-        </w:rPr>
-        <w:fldChar w:fldCharType="separate"/>
-      </w:r>
-      <w:r>
-        <w:rPr>
-          <w:noProof/>
-          <w:sz w:val="20"/>
-          <w:szCs w:val="20"/>
-        </w:rPr>
-        <w:t>2</w:t>
-      </w:r>
-      <w:r>
-        <w:rPr>
-          <w:sz w:val="20"/>
-          <w:szCs w:val="20"/>
-        </w:rPr>
-        <w:fldChar w:fldCharType="end"/>
-      </w:r>
-    </w:p>
-    <w:p>
-      <w:pPr>
-        <w:jc w:val="center"/>
-        <w:rPr>
-          <w:rFonts w:cstheme="minorHAnsi"/>
-          <w:sz w:val="20"/>
-          <w:szCs w:val="20"/>
-        </w:rPr>
-      </w:pPr>
-      <w:r>
-        <w:rPr>
-          <w:noProof/>
-          <w:sz w:val="20"/>
-          <w:szCs w:val="20"/>
-        </w:rPr>
-        <w:drawing>
-          <wp:inline distT="0" distB="0" distL="0" distR="0" wp14:anchorId="16DE6933" wp14:editId="78A99E0B">
-            <wp:extent cx="5821680" cy="658049"/>
-            <wp:effectExtent l="0" t="0" r="7620" b="8890"/>
-            <wp:docPr id="4" name="Picture 4"/>
-            <wp:cNvGraphicFramePr>
-              <a:graphicFrameLocks xmlns:a="http://schemas.openxmlformats.org/drawingml/2006/main" noChangeAspect="1"/>
-            </wp:cNvGraphicFramePr>
-            <a:graphic xmlns:a="http://schemas.openxmlformats.org/drawingml/2006/main">
-              <a:graphicData uri="http://schemas.openxmlformats.org/drawingml/2006/picture">
-                <pic:pic xmlns:pic="http://schemas.openxmlformats.org/drawingml/2006/picture">
-                  <pic:nvPicPr>
-                    <pic:cNvPr id="1" name=""/>
-                    <pic:cNvPicPr/>
-                  </pic:nvPicPr>
-                  <pic:blipFill>
-                    <a:blip r:embed="rId8"/>
-                    <a:stretch>
-                      <a:fillRect/>
-                    </a:stretch>
-                  </pic:blipFill>
-                  <pic:spPr>
-                    <a:xfrm>
-                      <a:off x="0" y="0"/>
-                      <a:ext cx="5966554" cy="674425"/>
-                    </a:xfrm>
-                    <a:prstGeom prst="rect">
-                      <a:avLst/>
-                    </a:prstGeom>
-                  </pic:spPr>
-                </pic:pic>
-              </a:graphicData>
-            </a:graphic>
-          </wp:inline>
-        </w:drawing>
-      </w:r>
-    </w:p>
-    <w:p>
-      <w:pPr>
-        <w:rPr>
-          <w:rFonts w:cstheme="minorHAnsi"/>
-          <w:sz w:val="20"/>
-          <w:szCs w:val="20"/>
-        </w:rPr>
-      </w:pPr>
-      <w:r>
-        <w:rPr>
-          <w:rFonts w:cstheme="minorHAnsi"/>
-          <w:sz w:val="20"/>
-          <w:szCs w:val="20"/>
-        </w:rPr>
-        <w:t>As discussed in the Introduction, the sizes of the groups range between 2 and 3. The average group had only 1 female, however some groups had no females and there were some groups comprised of all females.</w:t>
-      </w:r>
-    </w:p>
-    <w:p>
-      <w:pPr>
-        <w:rPr>
-          <w:rFonts w:cstheme="minorHAnsi"/>
-          <w:sz w:val="20"/>
-          <w:szCs w:val="20"/>
-        </w:rPr>
-      </w:pPr>
-      <w:r>
-        <w:rPr>
-          <w:rFonts w:cstheme="minorHAnsi"/>
-          <w:sz w:val="20"/>
-          <w:szCs w:val="20"/>
-        </w:rPr>
-        <w:t>The genders of the individuals whose ages are being guessed are equally split</w:t>
-      </w:r>
-      <w:r>
-        <w:rPr>
-          <w:rFonts w:cstheme="minorHAnsi"/>
-          <w:sz w:val="20"/>
-          <w:szCs w:val="20"/>
-        </w:rPr>
-        <w:t>. Additionally,</w:t>
-      </w:r>
-      <w:r>
-        <w:rPr>
-          <w:rFonts w:cstheme="minorHAnsi"/>
-          <w:sz w:val="20"/>
-          <w:szCs w:val="20"/>
-        </w:rPr>
-        <w:t xml:space="preserve"> there is a higher propo</w:t>
-      </w:r>
-      <w:r>
-        <w:rPr>
-          <w:rFonts w:cstheme="minorHAnsi"/>
-          <w:sz w:val="20"/>
-          <w:szCs w:val="20"/>
-        </w:rPr>
-        <w:t>rtion of Whites</w:t>
-      </w:r>
-      <w:r>
-        <w:rPr>
-          <w:rFonts w:cstheme="minorHAnsi"/>
-          <w:sz w:val="20"/>
-          <w:szCs w:val="20"/>
-        </w:rPr>
-        <w:t xml:space="preserve"> represented in the data set</w:t>
-      </w:r>
-      <w:r>
-        <w:rPr>
-          <w:rFonts w:cstheme="minorHAnsi"/>
-          <w:sz w:val="20"/>
-          <w:szCs w:val="20"/>
-        </w:rPr>
-        <w:t xml:space="preserve">, followed by Asians, then lastly Indians and Blacks. The estimated ages of the individuals range from 15 to 80 with a mean of 38.56, and the true ages of the individuals range from 22 to 73 with a mean of 39.5. </w:t>
-      </w:r>
-    </w:p>
-    <w:p>
-      <w:pPr>
-        <w:rPr>
-          <w:rFonts w:cstheme="minorHAnsi"/>
-          <w:sz w:val="20"/>
-          <w:szCs w:val="20"/>
-        </w:rPr>
-      </w:pPr>
-      <w:r>
-        <w:rPr>
-          <w:rFonts w:cstheme="minorHAnsi"/>
-          <w:sz w:val="20"/>
-          <w:szCs w:val="20"/>
-        </w:rPr>
-        <w:t>The errors range from -23 and 18 with a median of 0 and a mean close to 0</w:t>
-      </w:r>
-      <w:r>
-        <w:rPr>
-          <w:rFonts w:cstheme="minorHAnsi"/>
-          <w:sz w:val="20"/>
-          <w:szCs w:val="20"/>
-        </w:rPr>
-        <w:t>; this suggests that the distribution of the errors is roughly symmetric around 0.</w:t>
-      </w:r>
-      <w:r>
-        <w:rPr>
-          <w:rFonts w:cstheme="minorHAnsi"/>
-          <w:sz w:val="20"/>
-          <w:szCs w:val="20"/>
-        </w:rPr>
-        <w:t xml:space="preserve"> </w:t>
-      </w:r>
-      <w:r>
-        <w:rPr>
-          <w:rFonts w:cstheme="minorHAnsi"/>
-          <w:sz w:val="20"/>
-          <w:szCs w:val="20"/>
-        </w:rPr>
-        <w:t>T</w:t>
-      </w:r>
-      <w:r>
-        <w:rPr>
-          <w:rFonts w:cstheme="minorHAnsi"/>
-          <w:sz w:val="20"/>
-          <w:szCs w:val="20"/>
-        </w:rPr>
-        <w:t>he absolute errors range from 0 to 23, with a median of 3 with a mean</w:t>
-      </w:r>
-      <w:r>
-        <w:rPr>
-          <w:rFonts w:cstheme="minorHAnsi"/>
-          <w:sz w:val="20"/>
-          <w:szCs w:val="20"/>
-        </w:rPr>
-        <w:t xml:space="preserve"> of 5.34, which implies that the distribution of the absolute errors is right-skewed. This also suggests that the </w:t>
-      </w:r>
-      <w:r>
-        <w:rPr>
-          <w:rFonts w:cstheme="minorHAnsi"/>
-          <w:sz w:val="20"/>
-          <w:szCs w:val="20"/>
-        </w:rPr>
-        <w:t>more wrong a guess is, the lesser the likelihood of such a guess happening</w:t>
-      </w:r>
-      <w:r>
-        <w:rPr>
-          <w:rFonts w:cstheme="minorHAnsi"/>
-          <w:sz w:val="20"/>
-          <w:szCs w:val="20"/>
-        </w:rPr>
-        <w:t>. The histograms of the errors (left) and the absolute errors (right) confirm this.</w:t>
-      </w:r>
-      <w:r>
-        <w:rPr>
-          <w:rFonts w:cstheme="minorHAnsi"/>
-          <w:sz w:val="20"/>
-          <w:szCs w:val="20"/>
-        </w:rPr>
-        <w:t xml:space="preserve"> There do not appear to be any outliers.</w:t>
-      </w:r>
-    </w:p>
-    <w:p>
-      <w:pPr>
-        <w:pStyle w:val="Caption"/>
-        <w:keepNext/>
-        <w:jc w:val="center"/>
-        <w:rPr>
-          <w:sz w:val="20"/>
-          <w:szCs w:val="20"/>
-        </w:rPr>
-      </w:pPr>
-      <w:r>
-        <w:rPr>
-          <w:sz w:val="20"/>
-          <w:szCs w:val="20"/>
-        </w:rPr>
-        <w:t xml:space="preserve">Figure </w:t>
-      </w:r>
-      <w:r>
-        <w:rPr>
-          <w:sz w:val="20"/>
-          <w:szCs w:val="20"/>
-        </w:rPr>
-        <w:fldChar w:fldCharType="begin"/>
-      </w:r>
-      <w:r>
-        <w:rPr>
-          <w:sz w:val="20"/>
-          <w:szCs w:val="20"/>
-        </w:rPr>
-        <w:instrText xml:space="preserve"> SEQ Figure \* ARABIC </w:instrText>
-      </w:r>
-      <w:r>
-        <w:rPr>
-          <w:sz w:val="20"/>
-          <w:szCs w:val="20"/>
-        </w:rPr>
-        <w:fldChar w:fldCharType="separate"/>
-      </w:r>
-      <w:r>
-        <w:rPr>
-          <w:noProof/>
-          <w:sz w:val="20"/>
-          <w:szCs w:val="20"/>
-        </w:rPr>
-        <w:t>1</w:t>
-      </w:r>
-      <w:r>
-        <w:rPr>
-          <w:sz w:val="20"/>
-          <w:szCs w:val="20"/>
-        </w:rPr>
-        <w:fldChar w:fldCharType="end"/>
-      </w:r>
-    </w:p>
-    <w:p>
-      <w:pPr>
-        <w:jc w:val="center"/>
-        <w:rPr>
-          <w:sz w:val="20"/>
-          <w:szCs w:val="20"/>
-        </w:rPr>
-      </w:pPr>
-      <w:r>
-        <w:rPr>
-          <w:noProof/>
-          <w:sz w:val="20"/>
-          <w:szCs w:val="20"/>
-        </w:rPr>
-        <w:drawing>
-          <wp:inline distT="0" distB="0" distL="0" distR="0" wp14:anchorId="757B42F9" wp14:editId="6FECE6B4">
-            <wp:extent cx="2790463" cy="1661160"/>
-            <wp:effectExtent l="0" t="0" r="0" b="0"/>
-            <wp:docPr id="5" name="Picture 5"/>
             <wp:cNvGraphicFramePr>
               <a:graphicFrameLocks xmlns:a="http://schemas.openxmlformats.org/drawingml/2006/main" noChangeAspect="1"/>
             </wp:cNvGraphicFramePr>
@@ -1395,7 +1026,7 @@
                   <pic:spPr>
                     <a:xfrm>
                       <a:off x="0" y="0"/>
-                      <a:ext cx="2790463" cy="1661160"/>
+                      <a:ext cx="1868200" cy="140335"/>
                     </a:xfrm>
                     <a:prstGeom prst="rect">
                       <a:avLst/>
@@ -1410,6 +1041,15 @@
     </w:p>
     <w:p>
       <w:pPr>
+        <w:rPr>
+          <w:rFonts w:cstheme="minorHAnsi"/>
+          <w:sz w:val="20"/>
+          <w:szCs w:val="20"/>
+        </w:rPr>
+      </w:pPr>
+    </w:p>
+    <w:p>
+      <w:pPr>
         <w:pStyle w:val="Caption"/>
         <w:keepNext/>
         <w:jc w:val="center"/>
@@ -1423,7 +1063,7 @@
           <w:sz w:val="20"/>
           <w:szCs w:val="20"/>
         </w:rPr>
-        <w:t xml:space="preserve">Figure </w:t>
+        <w:t xml:space="preserve">Table </w:t>
       </w:r>
       <w:r>
         <w:rPr>
@@ -1437,7 +1077,7 @@
           <w:sz w:val="20"/>
           <w:szCs w:val="20"/>
         </w:rPr>
-        <w:instrText xml:space="preserve"> SEQ Figure \* ARABIC </w:instrText>
+        <w:instrText xml:space="preserve"> SEQ Table \* ARABIC </w:instrText>
       </w:r>
       <w:r>
         <w:rPr>
@@ -1478,10 +1118,10 @@
           <w:szCs w:val="20"/>
         </w:rPr>
         <w:drawing>
-          <wp:inline distT="0" distB="0" distL="0" distR="0" wp14:anchorId="6D83A185" wp14:editId="6DD86EBD">
-            <wp:extent cx="2712720" cy="1612272"/>
-            <wp:effectExtent l="0" t="0" r="0" b="6985"/>
-            <wp:docPr id="6" name="Picture 6"/>
+          <wp:inline distT="0" distB="0" distL="0" distR="0" wp14:anchorId="16DE6933" wp14:editId="78A99E0B">
+            <wp:extent cx="5821680" cy="658049"/>
+            <wp:effectExtent l="0" t="0" r="7620" b="8890"/>
+            <wp:docPr id="4" name="Picture 4"/>
             <wp:cNvGraphicFramePr>
               <a:graphicFrameLocks xmlns:a="http://schemas.openxmlformats.org/drawingml/2006/main" noChangeAspect="1"/>
             </wp:cNvGraphicFramePr>
@@ -1501,6 +1141,372 @@
                   <pic:spPr>
                     <a:xfrm>
                       <a:off x="0" y="0"/>
+                      <a:ext cx="5966554" cy="674425"/>
+                    </a:xfrm>
+                    <a:prstGeom prst="rect">
+                      <a:avLst/>
+                    </a:prstGeom>
+                  </pic:spPr>
+                </pic:pic>
+              </a:graphicData>
+            </a:graphic>
+          </wp:inline>
+        </w:drawing>
+      </w:r>
+    </w:p>
+    <w:p>
+      <w:pPr>
+        <w:rPr>
+          <w:rFonts w:cstheme="minorHAnsi"/>
+          <w:sz w:val="20"/>
+          <w:szCs w:val="20"/>
+        </w:rPr>
+      </w:pPr>
+      <w:r>
+        <w:rPr>
+          <w:rFonts w:cstheme="minorHAnsi"/>
+          <w:sz w:val="20"/>
+          <w:szCs w:val="20"/>
+        </w:rPr>
+        <w:t>As discussed in the Introduction, the sizes of the groups range between 2 and 3. The average group had only 1 female, however some groups had no females and there were some groups comprised of all females.</w:t>
+      </w:r>
+    </w:p>
+    <w:p>
+      <w:pPr>
+        <w:rPr>
+          <w:rFonts w:cstheme="minorHAnsi"/>
+          <w:sz w:val="20"/>
+          <w:szCs w:val="20"/>
+        </w:rPr>
+      </w:pPr>
+      <w:r>
+        <w:rPr>
+          <w:rFonts w:cstheme="minorHAnsi"/>
+          <w:sz w:val="20"/>
+          <w:szCs w:val="20"/>
+        </w:rPr>
+        <w:t>The genders of the individuals whose ages are being guessed are equally split</w:t>
+      </w:r>
+      <w:r>
+        <w:rPr>
+          <w:rFonts w:cstheme="minorHAnsi"/>
+          <w:sz w:val="20"/>
+          <w:szCs w:val="20"/>
+        </w:rPr>
+        <w:t>. Additionally,</w:t>
+      </w:r>
+      <w:r>
+        <w:rPr>
+          <w:rFonts w:cstheme="minorHAnsi"/>
+          <w:sz w:val="20"/>
+          <w:szCs w:val="20"/>
+        </w:rPr>
+        <w:t xml:space="preserve"> there is a higher propo</w:t>
+      </w:r>
+      <w:r>
+        <w:rPr>
+          <w:rFonts w:cstheme="minorHAnsi"/>
+          <w:sz w:val="20"/>
+          <w:szCs w:val="20"/>
+        </w:rPr>
+        <w:t>rtion of Whites</w:t>
+      </w:r>
+      <w:r>
+        <w:rPr>
+          <w:rFonts w:cstheme="minorHAnsi"/>
+          <w:sz w:val="20"/>
+          <w:szCs w:val="20"/>
+        </w:rPr>
+        <w:t xml:space="preserve"> represented in the data set</w:t>
+      </w:r>
+      <w:r>
+        <w:rPr>
+          <w:rFonts w:cstheme="minorHAnsi"/>
+          <w:sz w:val="20"/>
+          <w:szCs w:val="20"/>
+        </w:rPr>
+        <w:t xml:space="preserve">, followed by Asians, then lastly Indians and Blacks. The estimated ages of the individuals range from 15 to 80 with a mean of 38.56, and the true ages of the individuals range from 22 to 73 with a mean of 39.5. </w:t>
+      </w:r>
+    </w:p>
+    <w:p>
+      <w:pPr>
+        <w:rPr>
+          <w:rFonts w:cstheme="minorHAnsi"/>
+          <w:sz w:val="20"/>
+          <w:szCs w:val="20"/>
+        </w:rPr>
+      </w:pPr>
+      <w:r>
+        <w:rPr>
+          <w:rFonts w:cstheme="minorHAnsi"/>
+          <w:sz w:val="20"/>
+          <w:szCs w:val="20"/>
+        </w:rPr>
+        <w:t>The errors range from -23 and 18 with a median of 0 and a mean close to 0</w:t>
+      </w:r>
+      <w:r>
+        <w:rPr>
+          <w:rFonts w:cstheme="minorHAnsi"/>
+          <w:sz w:val="20"/>
+          <w:szCs w:val="20"/>
+        </w:rPr>
+        <w:t>; this suggests that the distribution of the errors is roughly symmetric around 0.</w:t>
+      </w:r>
+      <w:r>
+        <w:rPr>
+          <w:rFonts w:cstheme="minorHAnsi"/>
+          <w:sz w:val="20"/>
+          <w:szCs w:val="20"/>
+        </w:rPr>
+        <w:t xml:space="preserve"> </w:t>
+      </w:r>
+      <w:r>
+        <w:rPr>
+          <w:rFonts w:cstheme="minorHAnsi"/>
+          <w:sz w:val="20"/>
+          <w:szCs w:val="20"/>
+        </w:rPr>
+        <w:t>T</w:t>
+      </w:r>
+      <w:r>
+        <w:rPr>
+          <w:rFonts w:cstheme="minorHAnsi"/>
+          <w:sz w:val="20"/>
+          <w:szCs w:val="20"/>
+        </w:rPr>
+        <w:t>he absolute errors range from 0 to 23, with a median of 3 with a mean</w:t>
+      </w:r>
+      <w:r>
+        <w:rPr>
+          <w:rFonts w:cstheme="minorHAnsi"/>
+          <w:sz w:val="20"/>
+          <w:szCs w:val="20"/>
+        </w:rPr>
+        <w:t xml:space="preserve"> of 5.34, which implies that the distribution of the absolute errors is right-skewed. This also suggests that the </w:t>
+      </w:r>
+      <w:r>
+        <w:rPr>
+          <w:rFonts w:cstheme="minorHAnsi"/>
+          <w:sz w:val="20"/>
+          <w:szCs w:val="20"/>
+        </w:rPr>
+        <w:t>more wrong a guess is, the lesser the likelihood of such a guess happening</w:t>
+      </w:r>
+      <w:r>
+        <w:rPr>
+          <w:rFonts w:cstheme="minorHAnsi"/>
+          <w:sz w:val="20"/>
+          <w:szCs w:val="20"/>
+        </w:rPr>
+        <w:t>. The histograms of the errors (left) and the absolute errors (right) confirm this.</w:t>
+      </w:r>
+      <w:r>
+        <w:rPr>
+          <w:rFonts w:cstheme="minorHAnsi"/>
+          <w:sz w:val="20"/>
+          <w:szCs w:val="20"/>
+        </w:rPr>
+        <w:t xml:space="preserve"> There do not appear to be any outliers.</w:t>
+      </w:r>
+    </w:p>
+    <w:p>
+      <w:pPr>
+        <w:pStyle w:val="Caption"/>
+        <w:keepNext/>
+        <w:jc w:val="center"/>
+        <w:rPr>
+          <w:sz w:val="20"/>
+          <w:szCs w:val="20"/>
+        </w:rPr>
+      </w:pPr>
+      <w:r>
+        <w:rPr>
+          <w:sz w:val="20"/>
+          <w:szCs w:val="20"/>
+        </w:rPr>
+        <w:t xml:space="preserve">Figure </w:t>
+      </w:r>
+      <w:r>
+        <w:rPr>
+          <w:sz w:val="20"/>
+          <w:szCs w:val="20"/>
+        </w:rPr>
+        <w:fldChar w:fldCharType="begin"/>
+      </w:r>
+      <w:r>
+        <w:rPr>
+          <w:sz w:val="20"/>
+          <w:szCs w:val="20"/>
+        </w:rPr>
+        <w:instrText xml:space="preserve"> SEQ Figure \* ARABIC </w:instrText>
+      </w:r>
+      <w:r>
+        <w:rPr>
+          <w:sz w:val="20"/>
+          <w:szCs w:val="20"/>
+        </w:rPr>
+        <w:fldChar w:fldCharType="separate"/>
+      </w:r>
+      <w:r>
+        <w:rPr>
+          <w:noProof/>
+          <w:sz w:val="20"/>
+          <w:szCs w:val="20"/>
+        </w:rPr>
+        <w:t>1</w:t>
+      </w:r>
+      <w:r>
+        <w:rPr>
+          <w:sz w:val="20"/>
+          <w:szCs w:val="20"/>
+        </w:rPr>
+        <w:fldChar w:fldCharType="end"/>
+      </w:r>
+    </w:p>
+    <w:p>
+      <w:pPr>
+        <w:jc w:val="center"/>
+        <w:rPr>
+          <w:sz w:val="20"/>
+          <w:szCs w:val="20"/>
+        </w:rPr>
+      </w:pPr>
+      <w:r>
+        <w:rPr>
+          <w:noProof/>
+          <w:sz w:val="20"/>
+          <w:szCs w:val="20"/>
+        </w:rPr>
+        <w:drawing>
+          <wp:inline distT="0" distB="0" distL="0" distR="0" wp14:anchorId="757B42F9" wp14:editId="6FECE6B4">
+            <wp:extent cx="2790463" cy="1661160"/>
+            <wp:effectExtent l="0" t="0" r="0" b="0"/>
+            <wp:docPr id="5" name="Picture 5"/>
+            <wp:cNvGraphicFramePr>
+              <a:graphicFrameLocks xmlns:a="http://schemas.openxmlformats.org/drawingml/2006/main" noChangeAspect="1"/>
+            </wp:cNvGraphicFramePr>
+            <a:graphic xmlns:a="http://schemas.openxmlformats.org/drawingml/2006/main">
+              <a:graphicData uri="http://schemas.openxmlformats.org/drawingml/2006/picture">
+                <pic:pic xmlns:pic="http://schemas.openxmlformats.org/drawingml/2006/picture">
+                  <pic:nvPicPr>
+                    <pic:cNvPr id="1" name=""/>
+                    <pic:cNvPicPr/>
+                  </pic:nvPicPr>
+                  <pic:blipFill>
+                    <a:blip r:embed="rId11"/>
+                    <a:stretch>
+                      <a:fillRect/>
+                    </a:stretch>
+                  </pic:blipFill>
+                  <pic:spPr>
+                    <a:xfrm>
+                      <a:off x="0" y="0"/>
+                      <a:ext cx="2790463" cy="1661160"/>
+                    </a:xfrm>
+                    <a:prstGeom prst="rect">
+                      <a:avLst/>
+                    </a:prstGeom>
+                  </pic:spPr>
+                </pic:pic>
+              </a:graphicData>
+            </a:graphic>
+          </wp:inline>
+        </w:drawing>
+      </w:r>
+    </w:p>
+    <w:p>
+      <w:pPr>
+        <w:pStyle w:val="Caption"/>
+        <w:keepNext/>
+        <w:jc w:val="center"/>
+        <w:rPr>
+          <w:sz w:val="20"/>
+          <w:szCs w:val="20"/>
+        </w:rPr>
+      </w:pPr>
+      <w:r>
+        <w:rPr>
+          <w:sz w:val="20"/>
+          <w:szCs w:val="20"/>
+        </w:rPr>
+        <w:t xml:space="preserve">Figure </w:t>
+      </w:r>
+      <w:r>
+        <w:rPr>
+          <w:sz w:val="20"/>
+          <w:szCs w:val="20"/>
+        </w:rPr>
+        <w:fldChar w:fldCharType="begin"/>
+      </w:r>
+      <w:r>
+        <w:rPr>
+          <w:sz w:val="20"/>
+          <w:szCs w:val="20"/>
+        </w:rPr>
+        <w:instrText xml:space="preserve"> SEQ Figure \* ARABIC </w:instrText>
+      </w:r>
+      <w:r>
+        <w:rPr>
+          <w:sz w:val="20"/>
+          <w:szCs w:val="20"/>
+        </w:rPr>
+        <w:fldChar w:fldCharType="separate"/>
+      </w:r>
+      <w:r>
+        <w:rPr>
+          <w:noProof/>
+          <w:sz w:val="20"/>
+          <w:szCs w:val="20"/>
+        </w:rPr>
+        <w:t>2</w:t>
+      </w:r>
+      <w:r>
+        <w:rPr>
+          <w:sz w:val="20"/>
+          <w:szCs w:val="20"/>
+        </w:rPr>
+        <w:fldChar w:fldCharType="end"/>
+      </w:r>
+    </w:p>
+    <w:p>
+      <w:pPr>
+        <w:jc w:val="center"/>
+        <w:rPr>
+          <w:rFonts w:cstheme="minorHAnsi"/>
+          <w:sz w:val="20"/>
+          <w:szCs w:val="20"/>
+        </w:rPr>
+      </w:pPr>
+      <w:r>
+        <w:rPr>
+          <w:noProof/>
+          <w:sz w:val="20"/>
+          <w:szCs w:val="20"/>
+        </w:rPr>
+        <w:drawing>
+          <wp:inline distT="0" distB="0" distL="0" distR="0" wp14:anchorId="6D83A185" wp14:editId="6DD86EBD">
+            <wp:extent cx="2712720" cy="1612272"/>
+            <wp:effectExtent l="0" t="0" r="0" b="6985"/>
+            <wp:docPr id="6" name="Picture 6"/>
+            <wp:cNvGraphicFramePr>
+              <a:graphicFrameLocks xmlns:a="http://schemas.openxmlformats.org/drawingml/2006/main" noChangeAspect="1"/>
+            </wp:cNvGraphicFramePr>
+            <a:graphic xmlns:a="http://schemas.openxmlformats.org/drawingml/2006/main">
+              <a:graphicData uri="http://schemas.openxmlformats.org/drawingml/2006/picture">
+                <pic:pic xmlns:pic="http://schemas.openxmlformats.org/drawingml/2006/picture">
+                  <pic:nvPicPr>
+                    <pic:cNvPr id="1" name=""/>
+                    <pic:cNvPicPr/>
+                  </pic:nvPicPr>
+                  <pic:blipFill>
+                    <a:blip r:embed="rId12"/>
+                    <a:stretch>
+                      <a:fillRect/>
+                    </a:stretch>
+                  </pic:blipFill>
+                  <pic:spPr>
+                    <a:xfrm>
+                      <a:off x="0" y="0"/>
                       <a:ext cx="2805388" cy="1667348"/>
                     </a:xfrm>
                     <a:prstGeom prst="rect">
@@ -1576,6 +1582,7 @@
         </w:rPr>
         <w:t xml:space="preserve">. We begin by considering </w:t>
       </w:r>
+      <w:proofErr w:type="spellStart"/>
       <w:r>
         <w:rPr>
           <w:rFonts w:ascii="Miriam Fixed" w:hAnsi="Miriam Fixed" w:cs="Miriam Fixed" w:hint="cs"/>
@@ -1600,6 +1607,7 @@
         </w:rPr>
         <w:t>age</w:t>
       </w:r>
+      <w:proofErr w:type="spellEnd"/>
       <w:r>
         <w:rPr>
           <w:sz w:val="20"/>
@@ -1617,14 +1625,27 @@
       <w:r>
         <w:t xml:space="preserve">Table </w:t>
       </w:r>
-      <w:fldSimple w:instr=" SEQ Table \* ARABIC ">
-        <w:r>
-          <w:rPr>
-            <w:noProof/>
-          </w:rPr>
-          <w:t>3</w:t>
-        </w:r>
-      </w:fldSimple>
+      <w:r>
+        <w:fldChar w:fldCharType="begin"/>
+      </w:r>
+      <w:r>
+        <w:instrText xml:space="preserve"> SEQ Table \* ARABIC </w:instrText>
+      </w:r>
+      <w:r>
+        <w:fldChar w:fldCharType="separate"/>
+      </w:r>
+      <w:r>
+        <w:rPr>
+          <w:noProof/>
+        </w:rPr>
+        <w:t>3</w:t>
+      </w:r>
+      <w:r>
+        <w:rPr>
+          <w:noProof/>
+        </w:rPr>
+        <w:fldChar w:fldCharType="end"/>
+      </w:r>
     </w:p>
     <w:p>
       <w:pPr>
@@ -1656,7 +1677,7 @@
                     <pic:cNvPicPr/>
                   </pic:nvPicPr>
                   <pic:blipFill rotWithShape="1">
-                    <a:blip r:embed="rId11"/>
+                    <a:blip r:embed="rId13"/>
                     <a:srcRect b="6087"/>
                     <a:stretch/>
                   </pic:blipFill>
@@ -1693,14 +1714,27 @@
       <w:r>
         <w:t xml:space="preserve">Table </w:t>
       </w:r>
-      <w:fldSimple w:instr=" SEQ Table \* ARABIC ">
-        <w:r>
-          <w:rPr>
-            <w:noProof/>
-          </w:rPr>
-          <w:t>4</w:t>
-        </w:r>
-      </w:fldSimple>
+      <w:r>
+        <w:fldChar w:fldCharType="begin"/>
+      </w:r>
+      <w:r>
+        <w:instrText xml:space="preserve"> SEQ Table \* ARABIC </w:instrText>
+      </w:r>
+      <w:r>
+        <w:fldChar w:fldCharType="separate"/>
+      </w:r>
+      <w:r>
+        <w:rPr>
+          <w:noProof/>
+        </w:rPr>
+        <w:t>4</w:t>
+      </w:r>
+      <w:r>
+        <w:rPr>
+          <w:noProof/>
+        </w:rPr>
+        <w:fldChar w:fldCharType="end"/>
+      </w:r>
     </w:p>
     <w:p>
       <w:pPr>
@@ -1721,267 +1755,6 @@
             <wp:extent cx="3611880" cy="304856"/>
             <wp:effectExtent l="0" t="0" r="7620" b="0"/>
             <wp:docPr id="10" name="Picture 10"/>
-            <wp:cNvGraphicFramePr>
-              <a:graphicFrameLocks xmlns:a="http://schemas.openxmlformats.org/drawingml/2006/main" noChangeAspect="1"/>
-            </wp:cNvGraphicFramePr>
-            <a:graphic xmlns:a="http://schemas.openxmlformats.org/drawingml/2006/main">
-              <a:graphicData uri="http://schemas.openxmlformats.org/drawingml/2006/picture">
-                <pic:pic xmlns:pic="http://schemas.openxmlformats.org/drawingml/2006/picture">
-                  <pic:nvPicPr>
-                    <pic:cNvPr id="1" name=""/>
-                    <pic:cNvPicPr/>
-                  </pic:nvPicPr>
-                  <pic:blipFill>
-                    <a:blip r:embed="rId12"/>
-                    <a:stretch>
-                      <a:fillRect/>
-                    </a:stretch>
-                  </pic:blipFill>
-                  <pic:spPr>
-                    <a:xfrm>
-                      <a:off x="0" y="0"/>
-                      <a:ext cx="4339186" cy="366243"/>
-                    </a:xfrm>
-                    <a:prstGeom prst="rect">
-                      <a:avLst/>
-                    </a:prstGeom>
-                  </pic:spPr>
-                </pic:pic>
-              </a:graphicData>
-            </a:graphic>
-          </wp:inline>
-        </w:drawing>
-      </w:r>
-    </w:p>
-    <w:p>
-      <w:pPr>
-        <w:rPr>
-          <w:sz w:val="20"/>
-          <w:szCs w:val="20"/>
-        </w:rPr>
-      </w:pPr>
-      <w:r>
-        <w:rPr>
-          <w:sz w:val="20"/>
-          <w:szCs w:val="20"/>
-        </w:rPr>
-        <w:t xml:space="preserve">There appears to be no discernible trend in the values of the means and variances of the error as the people being guessed get younger or older. Next, we consider the means by </w:t>
-      </w:r>
-      <w:r>
-        <w:rPr>
-          <w:rFonts w:ascii="Miriam Fixed" w:hAnsi="Miriam Fixed" w:cs="Miriam Fixed" w:hint="cs"/>
-          <w:sz w:val="20"/>
-          <w:szCs w:val="20"/>
-        </w:rPr>
-        <w:t>sex</w:t>
-      </w:r>
-      <w:r>
-        <w:rPr>
-          <w:sz w:val="20"/>
-          <w:szCs w:val="20"/>
-        </w:rPr>
-        <w:t xml:space="preserve"> </w:t>
-      </w:r>
-      <w:r>
-        <w:rPr>
-          <w:sz w:val="20"/>
-          <w:szCs w:val="20"/>
-        </w:rPr>
-        <w:t>(variances by sex gives an error in R):</w:t>
-      </w:r>
-    </w:p>
-    <w:p>
-      <w:pPr>
-        <w:pStyle w:val="Caption"/>
-        <w:keepNext/>
-        <w:jc w:val="center"/>
-      </w:pPr>
-      <w:r>
-        <w:t xml:space="preserve">Table </w:t>
-      </w:r>
-      <w:fldSimple w:instr=" SEQ Table \* ARABIC ">
-        <w:r>
-          <w:rPr>
-            <w:noProof/>
-          </w:rPr>
-          <w:t>5</w:t>
-        </w:r>
-      </w:fldSimple>
-    </w:p>
-    <w:p>
-      <w:pPr>
-        <w:jc w:val="center"/>
-        <w:rPr>
-          <w:sz w:val="20"/>
-          <w:szCs w:val="20"/>
-        </w:rPr>
-      </w:pPr>
-      <w:r>
-        <w:rPr>
-          <w:noProof/>
-          <w:sz w:val="20"/>
-          <w:szCs w:val="20"/>
-        </w:rPr>
-        <w:drawing>
-          <wp:inline distT="0" distB="0" distL="0" distR="0" wp14:anchorId="5622B539" wp14:editId="0A17E8E9">
-            <wp:extent cx="3550920" cy="285160"/>
-            <wp:effectExtent l="0" t="0" r="0" b="635"/>
-            <wp:docPr id="12" name="Picture 12"/>
-            <wp:cNvGraphicFramePr>
-              <a:graphicFrameLocks xmlns:a="http://schemas.openxmlformats.org/drawingml/2006/main" noChangeAspect="1"/>
-            </wp:cNvGraphicFramePr>
-            <a:graphic xmlns:a="http://schemas.openxmlformats.org/drawingml/2006/main">
-              <a:graphicData uri="http://schemas.openxmlformats.org/drawingml/2006/picture">
-                <pic:pic xmlns:pic="http://schemas.openxmlformats.org/drawingml/2006/picture">
-                  <pic:nvPicPr>
-                    <pic:cNvPr id="1" name=""/>
-                    <pic:cNvPicPr/>
-                  </pic:nvPicPr>
-                  <pic:blipFill>
-                    <a:blip r:embed="rId13"/>
-                    <a:stretch>
-                      <a:fillRect/>
-                    </a:stretch>
-                  </pic:blipFill>
-                  <pic:spPr>
-                    <a:xfrm>
-                      <a:off x="0" y="0"/>
-                      <a:ext cx="4077515" cy="327449"/>
-                    </a:xfrm>
-                    <a:prstGeom prst="rect">
-                      <a:avLst/>
-                    </a:prstGeom>
-                  </pic:spPr>
-                </pic:pic>
-              </a:graphicData>
-            </a:graphic>
-          </wp:inline>
-        </w:drawing>
-      </w:r>
-    </w:p>
-    <w:p>
-      <w:pPr>
-        <w:rPr>
-          <w:sz w:val="20"/>
-          <w:szCs w:val="20"/>
-        </w:rPr>
-      </w:pPr>
-      <w:r>
-        <w:rPr>
-          <w:sz w:val="20"/>
-          <w:szCs w:val="20"/>
-        </w:rPr>
-        <w:t>This means that, on average, the women in the data set were guess</w:t>
-      </w:r>
-      <w:r>
-        <w:rPr>
-          <w:sz w:val="20"/>
-          <w:szCs w:val="20"/>
-        </w:rPr>
-        <w:t>ed</w:t>
-      </w:r>
-      <w:r>
-        <w:rPr>
-          <w:sz w:val="20"/>
-          <w:szCs w:val="20"/>
-        </w:rPr>
-        <w:t xml:space="preserve"> as being younger than the men. This could perhaps be due to socialisation; as in Western </w:t>
-      </w:r>
-      <w:r>
-        <w:rPr>
-          <w:sz w:val="20"/>
-          <w:szCs w:val="20"/>
-        </w:rPr>
-        <w:t>countries</w:t>
-      </w:r>
-      <w:r>
-        <w:rPr>
-          <w:sz w:val="20"/>
-          <w:szCs w:val="20"/>
-        </w:rPr>
-        <w:t>, it is considered</w:t>
-      </w:r>
-      <w:r>
-        <w:rPr>
-          <w:sz w:val="20"/>
-          <w:szCs w:val="20"/>
-        </w:rPr>
-        <w:t xml:space="preserve"> quite</w:t>
-      </w:r>
-      <w:r>
-        <w:rPr>
-          <w:sz w:val="20"/>
-          <w:szCs w:val="20"/>
-        </w:rPr>
-        <w:t xml:space="preserve"> rude to guess</w:t>
-      </w:r>
-      <w:r>
-        <w:rPr>
-          <w:sz w:val="20"/>
-          <w:szCs w:val="20"/>
-        </w:rPr>
-        <w:t xml:space="preserve"> that a woman is older.</w:t>
-      </w:r>
-    </w:p>
-    <w:p>
-      <w:pPr>
-        <w:rPr>
-          <w:sz w:val="20"/>
-          <w:szCs w:val="20"/>
-        </w:rPr>
-      </w:pPr>
-      <w:r>
-        <w:rPr>
-          <w:sz w:val="20"/>
-          <w:szCs w:val="20"/>
-        </w:rPr>
-        <w:t xml:space="preserve">As discussed in the introduction, our goal is to ascertain whether there are significant differences in the guessing errors for the different ethnicities represented in the data set. </w:t>
-      </w:r>
-      <w:r>
-        <w:rPr>
-          <w:sz w:val="20"/>
-          <w:szCs w:val="20"/>
-        </w:rPr>
-        <w:t>To this end, we get the mean and variance of the guessing errors for each of the four races represented in the data set:</w:t>
-      </w:r>
-    </w:p>
-    <w:p>
-      <w:pPr>
-        <w:pStyle w:val="Caption"/>
-        <w:keepNext/>
-        <w:jc w:val="center"/>
-      </w:pPr>
-      <w:r>
-        <w:t xml:space="preserve">Table </w:t>
-      </w:r>
-      <w:fldSimple w:instr=" SEQ Table \* ARABIC ">
-        <w:r>
-          <w:rPr>
-            <w:noProof/>
-          </w:rPr>
-          <w:t>6</w:t>
-        </w:r>
-      </w:fldSimple>
-    </w:p>
-    <w:p>
-      <w:pPr>
-        <w:jc w:val="center"/>
-        <w:rPr>
-          <w:sz w:val="20"/>
-          <w:szCs w:val="20"/>
-        </w:rPr>
-      </w:pPr>
-      <w:r>
-        <w:rPr>
-          <w:noProof/>
-          <w:sz w:val="20"/>
-          <w:szCs w:val="20"/>
-        </w:rPr>
-        <w:drawing>
-          <wp:inline distT="0" distB="0" distL="0" distR="0" wp14:anchorId="54C7D58D" wp14:editId="7154119A">
-            <wp:extent cx="3063240" cy="626112"/>
-            <wp:effectExtent l="0" t="0" r="3810" b="2540"/>
-            <wp:docPr id="7" name="Picture 7"/>
             <wp:cNvGraphicFramePr>
               <a:graphicFrameLocks xmlns:a="http://schemas.openxmlformats.org/drawingml/2006/main" noChangeAspect="1"/>
             </wp:cNvGraphicFramePr>
@@ -2001,7 +1774,7 @@
                   <pic:spPr>
                     <a:xfrm>
                       <a:off x="0" y="0"/>
-                      <a:ext cx="3299861" cy="674476"/>
+                      <a:ext cx="4339186" cy="366243"/>
                     </a:xfrm>
                     <a:prstGeom prst="rect">
                       <a:avLst/>
@@ -2026,274 +1799,29 @@
           <w:sz w:val="20"/>
           <w:szCs w:val="20"/>
         </w:rPr>
-        <w:t xml:space="preserve">As we should expect, the mean guessing error for the </w:t>
-      </w:r>
-      <w:r>
-        <w:rPr>
-          <w:sz w:val="20"/>
-          <w:szCs w:val="20"/>
-        </w:rPr>
-        <w:t>w</w:t>
-      </w:r>
-      <w:r>
-        <w:rPr>
-          <w:sz w:val="20"/>
-          <w:szCs w:val="20"/>
-        </w:rPr>
-        <w:t xml:space="preserve">hite people represented in the data set is close to zero. This could be explained by the fact that the majority of the students that were taking part in the experiment where white; </w:t>
-      </w:r>
-      <w:r>
-        <w:rPr>
-          <w:sz w:val="20"/>
-          <w:szCs w:val="20"/>
-        </w:rPr>
-        <w:t>thus,</w:t>
-      </w:r>
-      <w:r>
-        <w:rPr>
-          <w:sz w:val="20"/>
-          <w:szCs w:val="20"/>
-        </w:rPr>
-        <w:t xml:space="preserve"> they would have more experience guessing the ages of other white people.</w:t>
-      </w:r>
-    </w:p>
-    <w:p>
-      <w:pPr>
-        <w:rPr>
-          <w:sz w:val="20"/>
-          <w:szCs w:val="20"/>
-        </w:rPr>
-      </w:pPr>
-      <w:r>
-        <w:rPr>
-          <w:sz w:val="20"/>
-          <w:szCs w:val="20"/>
-        </w:rPr>
-        <w:t>The mean guessing error for the Asians represented in the data set is -6.99</w:t>
-      </w:r>
-      <w:r>
-        <w:rPr>
-          <w:sz w:val="20"/>
-          <w:szCs w:val="20"/>
-        </w:rPr>
-        <w:t>1</w:t>
-      </w:r>
-      <w:r>
-        <w:rPr>
-          <w:sz w:val="20"/>
-          <w:szCs w:val="20"/>
-        </w:rPr>
-        <w:t>. This is consistent with the commonly held stereotype that Asian people “age</w:t>
-      </w:r>
-      <w:r>
-        <w:rPr>
-          <w:sz w:val="20"/>
-          <w:szCs w:val="20"/>
-        </w:rPr>
-        <w:t xml:space="preserve"> slower” than white people.</w:t>
-      </w:r>
-    </w:p>
-    <w:p>
-      <w:pPr>
-        <w:rPr>
-          <w:sz w:val="20"/>
-          <w:szCs w:val="20"/>
-        </w:rPr>
-      </w:pPr>
-      <w:r>
-        <w:rPr>
-          <w:sz w:val="20"/>
-          <w:szCs w:val="20"/>
-        </w:rPr>
-        <w:t>Surprisingly, the mean guessing error for the Black people in the data set is 8.03</w:t>
-      </w:r>
-      <w:r>
-        <w:rPr>
-          <w:sz w:val="20"/>
-          <w:szCs w:val="20"/>
-        </w:rPr>
-        <w:t>6</w:t>
-      </w:r>
-      <w:r>
-        <w:rPr>
-          <w:sz w:val="20"/>
-          <w:szCs w:val="20"/>
-        </w:rPr>
-        <w:t>, which means that on average, Black people were perceived to be older than their true age. One possible explanation for this is that there was only one Black representative in the photos</w:t>
-      </w:r>
-      <w:r>
-        <w:rPr>
-          <w:sz w:val="20"/>
-          <w:szCs w:val="20"/>
-        </w:rPr>
-        <w:t>. As variance is inversely correlated with sample size,</w:t>
-      </w:r>
-      <w:r>
-        <w:rPr>
-          <w:sz w:val="20"/>
-          <w:szCs w:val="20"/>
-        </w:rPr>
-        <w:t xml:space="preserve"> having additional Black people in the photos would give a more accurate picture of how their ages were perceived.</w:t>
-      </w:r>
-    </w:p>
-    <w:p>
-      <w:pPr>
-        <w:rPr>
-          <w:sz w:val="20"/>
-          <w:szCs w:val="20"/>
-        </w:rPr>
-      </w:pPr>
-      <w:r>
-        <w:rPr>
-          <w:sz w:val="20"/>
-          <w:szCs w:val="20"/>
-        </w:rPr>
-        <w:t xml:space="preserve">The mean guessing error of the Indians represented in the data </w:t>
-      </w:r>
-      <w:r>
-        <w:rPr>
-          <w:sz w:val="20"/>
-          <w:szCs w:val="20"/>
-        </w:rPr>
-        <w:t>set is -1.63</w:t>
-      </w:r>
-      <w:r>
-        <w:rPr>
-          <w:sz w:val="20"/>
-          <w:szCs w:val="20"/>
-        </w:rPr>
-        <w:t>6</w:t>
-      </w:r>
-      <w:r>
-        <w:rPr>
-          <w:sz w:val="20"/>
-          <w:szCs w:val="20"/>
-        </w:rPr>
-        <w:t>. There aren’t many popular stereotypes about Indian aging, so the Indians aren’t of interest for the purposes of our analysis.</w:t>
-      </w:r>
-    </w:p>
-    <w:p>
-      <w:pPr>
-        <w:rPr>
-          <w:sz w:val="20"/>
-          <w:szCs w:val="20"/>
-        </w:rPr>
-      </w:pPr>
-      <w:r>
-        <w:rPr>
-          <w:sz w:val="20"/>
-          <w:szCs w:val="20"/>
-        </w:rPr>
-        <w:t>The variances of the guessing errors for each of the races are quite high; however, this is because there are only ten individuals in total whose ages are being guessed, and</w:t>
-      </w:r>
-      <w:r>
-        <w:rPr>
-          <w:sz w:val="20"/>
-          <w:szCs w:val="20"/>
-        </w:rPr>
-        <w:t>, again, a</w:t>
-      </w:r>
-      <w:r>
-        <w:rPr>
-          <w:sz w:val="20"/>
-          <w:szCs w:val="20"/>
-        </w:rPr>
-        <w:t xml:space="preserve"> smaller sample size is correlated with a high </w:t>
-      </w:r>
-      <w:r>
-        <w:rPr>
-          <w:sz w:val="20"/>
-          <w:szCs w:val="20"/>
-        </w:rPr>
-        <w:lastRenderedPageBreak/>
-        <w:t>variance. If the experiment were to be conducted again, increasing the number of individuals whose ages were being guesse</w:t>
-      </w:r>
-      <w:r>
-        <w:rPr>
-          <w:sz w:val="20"/>
-          <w:szCs w:val="20"/>
-        </w:rPr>
-        <w:t>d</w:t>
-      </w:r>
-      <w:r>
-        <w:rPr>
-          <w:sz w:val="20"/>
-          <w:szCs w:val="20"/>
-        </w:rPr>
-        <w:t>, and ensuring an equal distribution of the races represented</w:t>
-      </w:r>
-      <w:r>
-        <w:rPr>
-          <w:sz w:val="20"/>
-          <w:szCs w:val="20"/>
-        </w:rPr>
-        <w:t xml:space="preserve"> would give more accurate results.</w:t>
-      </w:r>
-    </w:p>
-    <w:p>
-      <w:pPr>
-        <w:pStyle w:val="Heading1"/>
-        <w:rPr>
-          <w:sz w:val="24"/>
-          <w:szCs w:val="24"/>
-        </w:rPr>
-      </w:pPr>
-      <w:r>
-        <w:rPr>
-          <w:sz w:val="24"/>
-          <w:szCs w:val="24"/>
-        </w:rPr>
-        <w:t>3.2. Graphical Analysis</w:t>
-      </w:r>
-    </w:p>
-    <w:p>
-      <w:pPr>
-        <w:rPr>
-          <w:sz w:val="20"/>
-          <w:szCs w:val="20"/>
-        </w:rPr>
-      </w:pPr>
-      <w:r>
-        <w:rPr>
-          <w:sz w:val="20"/>
-          <w:szCs w:val="20"/>
-        </w:rPr>
-        <w:t xml:space="preserve">We now perform some graphical analysis of the data by representing the distribution of errors by </w:t>
-      </w:r>
-      <w:r>
-        <w:rPr>
-          <w:sz w:val="20"/>
-          <w:szCs w:val="20"/>
-        </w:rPr>
-        <w:t>each column that we analysed above,</w:t>
-      </w:r>
-      <w:r>
-        <w:rPr>
-          <w:sz w:val="20"/>
-          <w:szCs w:val="20"/>
-        </w:rPr>
-        <w:t xml:space="preserve"> with boxplot</w:t>
-      </w:r>
-      <w:r>
-        <w:rPr>
-          <w:sz w:val="20"/>
-          <w:szCs w:val="20"/>
-        </w:rPr>
-        <w:t>s</w:t>
-      </w:r>
-      <w:r>
-        <w:rPr>
-          <w:sz w:val="20"/>
-          <w:szCs w:val="20"/>
-        </w:rPr>
-        <w:t>. This should provide some additional insight into the ranges, interquartile ranges, and outliers.</w:t>
-      </w:r>
-      <w:r>
-        <w:rPr>
-          <w:sz w:val="20"/>
-          <w:szCs w:val="20"/>
-        </w:rPr>
-        <w:t xml:space="preserve"> We first consider true age: </w:t>
+        <w:t xml:space="preserve">There appears to be no discernible trend in the values of the means and variances of the error as the people being guessed get younger or older. Next, we consider the means by </w:t>
+      </w:r>
+      <w:r>
+        <w:rPr>
+          <w:rFonts w:ascii="Miriam Fixed" w:hAnsi="Miriam Fixed" w:cs="Miriam Fixed" w:hint="cs"/>
+          <w:sz w:val="20"/>
+          <w:szCs w:val="20"/>
+        </w:rPr>
+        <w:t>sex</w:t>
+      </w:r>
+      <w:r>
+        <w:rPr>
+          <w:sz w:val="20"/>
+          <w:szCs w:val="20"/>
+        </w:rPr>
+        <w:t xml:space="preserve"> </w:t>
+      </w:r>
+      <w:r>
+        <w:rPr>
+          <w:sz w:val="20"/>
+          <w:szCs w:val="20"/>
+        </w:rPr>
+        <w:t>(variances by sex gives an error in R):</w:t>
       </w:r>
     </w:p>
     <w:p>
@@ -2303,16 +1831,29 @@
         <w:jc w:val="center"/>
       </w:pPr>
       <w:r>
-        <w:t xml:space="preserve">Figure </w:t>
-      </w:r>
-      <w:fldSimple w:instr=" SEQ Figure \* ARABIC ">
-        <w:r>
-          <w:rPr>
-            <w:noProof/>
-          </w:rPr>
-          <w:t>3</w:t>
-        </w:r>
-      </w:fldSimple>
+        <w:t xml:space="preserve">Table </w:t>
+      </w:r>
+      <w:r>
+        <w:fldChar w:fldCharType="begin"/>
+      </w:r>
+      <w:r>
+        <w:instrText xml:space="preserve"> SEQ Table \* ARABIC </w:instrText>
+      </w:r>
+      <w:r>
+        <w:fldChar w:fldCharType="separate"/>
+      </w:r>
+      <w:r>
+        <w:rPr>
+          <w:noProof/>
+        </w:rPr>
+        <w:t>5</w:t>
+      </w:r>
+      <w:r>
+        <w:rPr>
+          <w:noProof/>
+        </w:rPr>
+        <w:fldChar w:fldCharType="end"/>
+      </w:r>
     </w:p>
     <w:p>
       <w:pPr>
@@ -2329,10 +1870,10 @@
           <w:szCs w:val="20"/>
         </w:rPr>
         <w:drawing>
-          <wp:inline distT="0" distB="0" distL="0" distR="0" wp14:anchorId="0241A3C0" wp14:editId="3622DB38">
-            <wp:extent cx="3215640" cy="1849680"/>
-            <wp:effectExtent l="0" t="0" r="3810" b="0"/>
-            <wp:docPr id="13" name="Picture 13"/>
+          <wp:inline distT="0" distB="0" distL="0" distR="0" wp14:anchorId="5622B539" wp14:editId="0A17E8E9">
+            <wp:extent cx="3550920" cy="285160"/>
+            <wp:effectExtent l="0" t="0" r="0" b="635"/>
+            <wp:docPr id="12" name="Picture 12"/>
             <wp:cNvGraphicFramePr>
               <a:graphicFrameLocks xmlns:a="http://schemas.openxmlformats.org/drawingml/2006/main" noChangeAspect="1"/>
             </wp:cNvGraphicFramePr>
@@ -2352,7 +1893,7 @@
                   <pic:spPr>
                     <a:xfrm>
                       <a:off x="0" y="0"/>
-                      <a:ext cx="3278177" cy="1885652"/>
+                      <a:ext cx="4077515" cy="327449"/>
                     </a:xfrm>
                     <a:prstGeom prst="rect">
                       <a:avLst/>
@@ -2377,14 +1918,78 @@
           <w:sz w:val="20"/>
           <w:szCs w:val="20"/>
         </w:rPr>
-        <w:t xml:space="preserve">The distributions for each age are mostly symmetrical, with the clear exceptions of ages 22 and 60. The median error for the 22-year-olds was just below zero, but the distribution was positively skewed, meaning that a lot of the students guessed them closed to correct or slightly older. The median error for the 60-year-old was just about zero, however the distribution was negatively skewed, which means that the bottom half of the student groups guessed him as </w:t>
-      </w:r>
-      <w:r>
-        <w:rPr>
-          <w:sz w:val="20"/>
-          <w:szCs w:val="20"/>
-        </w:rPr>
-        <w:t xml:space="preserve">younger than he actually was. Next, we consider sex: </w:t>
+        <w:t>This means that, on average, the women in the data set were guess</w:t>
+      </w:r>
+      <w:r>
+        <w:rPr>
+          <w:sz w:val="20"/>
+          <w:szCs w:val="20"/>
+        </w:rPr>
+        <w:t>ed</w:t>
+      </w:r>
+      <w:r>
+        <w:rPr>
+          <w:sz w:val="20"/>
+          <w:szCs w:val="20"/>
+        </w:rPr>
+        <w:t xml:space="preserve"> as being younger than the men. This could perhaps be due to socialisation; as in Western </w:t>
+      </w:r>
+      <w:r>
+        <w:rPr>
+          <w:sz w:val="20"/>
+          <w:szCs w:val="20"/>
+        </w:rPr>
+        <w:t>countries</w:t>
+      </w:r>
+      <w:r>
+        <w:rPr>
+          <w:sz w:val="20"/>
+          <w:szCs w:val="20"/>
+        </w:rPr>
+        <w:t>, it is considered</w:t>
+      </w:r>
+      <w:r>
+        <w:rPr>
+          <w:sz w:val="20"/>
+          <w:szCs w:val="20"/>
+        </w:rPr>
+        <w:t xml:space="preserve"> quite</w:t>
+      </w:r>
+      <w:r>
+        <w:rPr>
+          <w:sz w:val="20"/>
+          <w:szCs w:val="20"/>
+        </w:rPr>
+        <w:t xml:space="preserve"> rude to guess</w:t>
+      </w:r>
+      <w:r>
+        <w:rPr>
+          <w:sz w:val="20"/>
+          <w:szCs w:val="20"/>
+        </w:rPr>
+        <w:t xml:space="preserve"> that a woman is older.</w:t>
+      </w:r>
+    </w:p>
+    <w:p>
+      <w:pPr>
+        <w:rPr>
+          <w:sz w:val="20"/>
+          <w:szCs w:val="20"/>
+        </w:rPr>
+      </w:pPr>
+      <w:r>
+        <w:rPr>
+          <w:sz w:val="20"/>
+          <w:szCs w:val="20"/>
+        </w:rPr>
+        <w:t xml:space="preserve">As discussed in the introduction, our goal is to ascertain whether there are significant differences in the guessing errors for the different ethnicities represented in the data set. </w:t>
+      </w:r>
+      <w:r>
+        <w:rPr>
+          <w:sz w:val="20"/>
+          <w:szCs w:val="20"/>
+        </w:rPr>
+        <w:t>To this end, we get the mean and variance of the guessing errors for each of the four races represented in the data set:</w:t>
       </w:r>
     </w:p>
     <w:p>
@@ -2394,16 +1999,29 @@
         <w:jc w:val="center"/>
       </w:pPr>
       <w:r>
-        <w:t xml:space="preserve">Figure </w:t>
-      </w:r>
-      <w:fldSimple w:instr=" SEQ Figure \* ARABIC ">
-        <w:r>
-          <w:rPr>
-            <w:noProof/>
-          </w:rPr>
-          <w:t>4</w:t>
-        </w:r>
-      </w:fldSimple>
+        <w:t xml:space="preserve">Table </w:t>
+      </w:r>
+      <w:r>
+        <w:fldChar w:fldCharType="begin"/>
+      </w:r>
+      <w:r>
+        <w:instrText xml:space="preserve"> SEQ Table \* ARABIC </w:instrText>
+      </w:r>
+      <w:r>
+        <w:fldChar w:fldCharType="separate"/>
+      </w:r>
+      <w:r>
+        <w:rPr>
+          <w:noProof/>
+        </w:rPr>
+        <w:t>6</w:t>
+      </w:r>
+      <w:r>
+        <w:rPr>
+          <w:noProof/>
+        </w:rPr>
+        <w:fldChar w:fldCharType="end"/>
+      </w:r>
     </w:p>
     <w:p>
       <w:pPr>
@@ -2420,10 +2038,10 @@
           <w:szCs w:val="20"/>
         </w:rPr>
         <w:drawing>
-          <wp:inline distT="0" distB="0" distL="0" distR="0" wp14:anchorId="6468CCCB" wp14:editId="13EB0FC0">
-            <wp:extent cx="3086100" cy="1774507"/>
-            <wp:effectExtent l="0" t="0" r="0" b="0"/>
-            <wp:docPr id="14" name="Picture 14"/>
+          <wp:inline distT="0" distB="0" distL="0" distR="0" wp14:anchorId="54C7D58D" wp14:editId="7154119A">
+            <wp:extent cx="3063240" cy="626112"/>
+            <wp:effectExtent l="0" t="0" r="3810" b="2540"/>
+            <wp:docPr id="7" name="Picture 7"/>
             <wp:cNvGraphicFramePr>
               <a:graphicFrameLocks xmlns:a="http://schemas.openxmlformats.org/drawingml/2006/main" noChangeAspect="1"/>
             </wp:cNvGraphicFramePr>
@@ -2443,7 +2061,7 @@
                   <pic:spPr>
                     <a:xfrm>
                       <a:off x="0" y="0"/>
-                      <a:ext cx="3204262" cy="1842450"/>
+                      <a:ext cx="3299861" cy="674476"/>
                     </a:xfrm>
                     <a:prstGeom prst="rect">
                       <a:avLst/>
@@ -2468,7 +2086,290 @@
           <w:sz w:val="20"/>
           <w:szCs w:val="20"/>
         </w:rPr>
-        <w:t>Our finding in the above section that the women in the data set tended to be guessed as younger than the men is true; however, the magnitude of this difference is lessened when we consider the median instead of the mean, and the sheer amount of outliers that guessed the females as younger. Lastly, to achieve the objective we described in the Introduction, we consider race:</w:t>
+        <w:t xml:space="preserve">As we should expect, the mean guessing error for the </w:t>
+      </w:r>
+      <w:r>
+        <w:rPr>
+          <w:sz w:val="20"/>
+          <w:szCs w:val="20"/>
+        </w:rPr>
+        <w:t>w</w:t>
+      </w:r>
+      <w:r>
+        <w:rPr>
+          <w:sz w:val="20"/>
+          <w:szCs w:val="20"/>
+        </w:rPr>
+        <w:t xml:space="preserve">hite people represented in the data set is close to zero. This could be explained by the fact that </w:t>
+      </w:r>
+      <w:proofErr w:type="gramStart"/>
+      <w:r>
+        <w:rPr>
+          <w:sz w:val="20"/>
+          <w:szCs w:val="20"/>
+        </w:rPr>
+        <w:t>the majority of</w:t>
+      </w:r>
+      <w:proofErr w:type="gramEnd"/>
+      <w:r>
+        <w:rPr>
+          <w:sz w:val="20"/>
+          <w:szCs w:val="20"/>
+        </w:rPr>
+        <w:t xml:space="preserve"> the students that were taking part in the experiment where white; </w:t>
+      </w:r>
+      <w:r>
+        <w:rPr>
+          <w:sz w:val="20"/>
+          <w:szCs w:val="20"/>
+        </w:rPr>
+        <w:t>thus,</w:t>
+      </w:r>
+      <w:r>
+        <w:rPr>
+          <w:sz w:val="20"/>
+          <w:szCs w:val="20"/>
+        </w:rPr>
+        <w:t xml:space="preserve"> they would have more experience guessing the ages of other white people.</w:t>
+      </w:r>
+    </w:p>
+    <w:p>
+      <w:pPr>
+        <w:rPr>
+          <w:sz w:val="20"/>
+          <w:szCs w:val="20"/>
+        </w:rPr>
+      </w:pPr>
+      <w:r>
+        <w:rPr>
+          <w:sz w:val="20"/>
+          <w:szCs w:val="20"/>
+        </w:rPr>
+        <w:t>The mean guessing error for the Asians represented in the data set is -6.99</w:t>
+      </w:r>
+      <w:r>
+        <w:rPr>
+          <w:sz w:val="20"/>
+          <w:szCs w:val="20"/>
+        </w:rPr>
+        <w:t>1</w:t>
+      </w:r>
+      <w:r>
+        <w:rPr>
+          <w:sz w:val="20"/>
+          <w:szCs w:val="20"/>
+        </w:rPr>
+        <w:t>. This is consistent with the commonly held stereotype that Asian people “age</w:t>
+      </w:r>
+      <w:r>
+        <w:rPr>
+          <w:sz w:val="20"/>
+          <w:szCs w:val="20"/>
+        </w:rPr>
+        <w:t xml:space="preserve"> slower” than white people.</w:t>
+      </w:r>
+    </w:p>
+    <w:p>
+      <w:pPr>
+        <w:rPr>
+          <w:sz w:val="20"/>
+          <w:szCs w:val="20"/>
+        </w:rPr>
+      </w:pPr>
+      <w:r>
+        <w:rPr>
+          <w:sz w:val="20"/>
+          <w:szCs w:val="20"/>
+        </w:rPr>
+        <w:t>Surprisingly, the mean guessing error for the Black people in the data set is 8.03</w:t>
+      </w:r>
+      <w:r>
+        <w:rPr>
+          <w:sz w:val="20"/>
+          <w:szCs w:val="20"/>
+        </w:rPr>
+        <w:t>6</w:t>
+      </w:r>
+      <w:r>
+        <w:rPr>
+          <w:sz w:val="20"/>
+          <w:szCs w:val="20"/>
+        </w:rPr>
+        <w:t>, which means that on average, Black people were perceived to be older than their true age. One possible explanation for this is that there was only one Black representative in the photos</w:t>
+      </w:r>
+      <w:r>
+        <w:rPr>
+          <w:sz w:val="20"/>
+          <w:szCs w:val="20"/>
+        </w:rPr>
+        <w:t>. As variance is inversely correlated with sample size,</w:t>
+      </w:r>
+      <w:r>
+        <w:rPr>
+          <w:sz w:val="20"/>
+          <w:szCs w:val="20"/>
+        </w:rPr>
+        <w:t xml:space="preserve"> having additional Black people in the photos would give a more accurate picture of how their ages were perceived.</w:t>
+      </w:r>
+    </w:p>
+    <w:p>
+      <w:pPr>
+        <w:rPr>
+          <w:sz w:val="20"/>
+          <w:szCs w:val="20"/>
+        </w:rPr>
+      </w:pPr>
+      <w:r>
+        <w:rPr>
+          <w:sz w:val="20"/>
+          <w:szCs w:val="20"/>
+        </w:rPr>
+        <w:t xml:space="preserve">The mean guessing error of the Indians represented in the data </w:t>
+      </w:r>
+      <w:r>
+        <w:rPr>
+          <w:sz w:val="20"/>
+          <w:szCs w:val="20"/>
+        </w:rPr>
+        <w:t>set is -1.63</w:t>
+      </w:r>
+      <w:r>
+        <w:rPr>
+          <w:sz w:val="20"/>
+          <w:szCs w:val="20"/>
+        </w:rPr>
+        <w:t>6</w:t>
+      </w:r>
+      <w:r>
+        <w:rPr>
+          <w:sz w:val="20"/>
+          <w:szCs w:val="20"/>
+        </w:rPr>
+        <w:t>. There aren’t many popular stereotypes about Indian aging, so the Indians aren’t of interest for the purposes of our analysis.</w:t>
+      </w:r>
+    </w:p>
+    <w:p>
+      <w:pPr>
+        <w:rPr>
+          <w:sz w:val="20"/>
+          <w:szCs w:val="20"/>
+        </w:rPr>
+      </w:pPr>
+      <w:r>
+        <w:rPr>
+          <w:sz w:val="20"/>
+          <w:szCs w:val="20"/>
+        </w:rPr>
+        <w:t>The variances of the guessing errors for each of the races are quite high; however, this is because there are only ten individuals in total whose ages are being guessed, and</w:t>
+      </w:r>
+      <w:r>
+        <w:rPr>
+          <w:sz w:val="20"/>
+          <w:szCs w:val="20"/>
+        </w:rPr>
+        <w:t>, again, a</w:t>
+      </w:r>
+      <w:r>
+        <w:rPr>
+          <w:sz w:val="20"/>
+          <w:szCs w:val="20"/>
+        </w:rPr>
+        <w:t xml:space="preserve"> smaller sample size is correlated with a high </w:t>
+      </w:r>
+      <w:r>
+        <w:rPr>
+          <w:sz w:val="20"/>
+          <w:szCs w:val="20"/>
+        </w:rPr>
+        <w:lastRenderedPageBreak/>
+        <w:t>variance. If the experiment were to be conducted again, increasing the number of individuals whose ages were being guesse</w:t>
+      </w:r>
+      <w:r>
+        <w:rPr>
+          <w:sz w:val="20"/>
+          <w:szCs w:val="20"/>
+        </w:rPr>
+        <w:t>d</w:t>
+      </w:r>
+      <w:r>
+        <w:rPr>
+          <w:sz w:val="20"/>
+          <w:szCs w:val="20"/>
+        </w:rPr>
+        <w:t>, and ensuring an equal distribution of the races represented</w:t>
+      </w:r>
+      <w:r>
+        <w:rPr>
+          <w:sz w:val="20"/>
+          <w:szCs w:val="20"/>
+        </w:rPr>
+        <w:t xml:space="preserve"> would give more accurate results.</w:t>
+      </w:r>
+    </w:p>
+    <w:p>
+      <w:pPr>
+        <w:pStyle w:val="Heading1"/>
+        <w:rPr>
+          <w:sz w:val="24"/>
+          <w:szCs w:val="24"/>
+        </w:rPr>
+      </w:pPr>
+      <w:r>
+        <w:rPr>
+          <w:sz w:val="24"/>
+          <w:szCs w:val="24"/>
+        </w:rPr>
+        <w:t>3.2. Graphical Analysis</w:t>
+      </w:r>
+    </w:p>
+    <w:p>
+      <w:pPr>
+        <w:rPr>
+          <w:sz w:val="20"/>
+          <w:szCs w:val="20"/>
+        </w:rPr>
+      </w:pPr>
+      <w:r>
+        <w:rPr>
+          <w:sz w:val="20"/>
+          <w:szCs w:val="20"/>
+        </w:rPr>
+        <w:t xml:space="preserve">We now perform some graphical analysis of the data by representing the distribution of errors by </w:t>
+      </w:r>
+      <w:r>
+        <w:rPr>
+          <w:sz w:val="20"/>
+          <w:szCs w:val="20"/>
+        </w:rPr>
+        <w:t>each column that we analysed above,</w:t>
+      </w:r>
+      <w:r>
+        <w:rPr>
+          <w:sz w:val="20"/>
+          <w:szCs w:val="20"/>
+        </w:rPr>
+        <w:t xml:space="preserve"> with boxplot</w:t>
+      </w:r>
+      <w:r>
+        <w:rPr>
+          <w:sz w:val="20"/>
+          <w:szCs w:val="20"/>
+        </w:rPr>
+        <w:t>s</w:t>
+      </w:r>
+      <w:r>
+        <w:rPr>
+          <w:sz w:val="20"/>
+          <w:szCs w:val="20"/>
+        </w:rPr>
+        <w:t>. This should provide some additional insight into the ranges, interquartile ranges, and outliers.</w:t>
+      </w:r>
+      <w:r>
+        <w:rPr>
+          <w:sz w:val="20"/>
+          <w:szCs w:val="20"/>
+        </w:rPr>
+        <w:t xml:space="preserve"> We first consider true age: </w:t>
       </w:r>
     </w:p>
     <w:p>
@@ -2478,17 +2379,29 @@
         <w:jc w:val="center"/>
       </w:pPr>
       <w:r>
-        <w:lastRenderedPageBreak/>
         <w:t xml:space="preserve">Figure </w:t>
       </w:r>
-      <w:fldSimple w:instr=" SEQ Figure \* ARABIC ">
-        <w:r>
-          <w:rPr>
-            <w:noProof/>
-          </w:rPr>
-          <w:t>5</w:t>
-        </w:r>
-      </w:fldSimple>
+      <w:r>
+        <w:fldChar w:fldCharType="begin"/>
+      </w:r>
+      <w:r>
+        <w:instrText xml:space="preserve"> SEQ Figure \* ARABIC </w:instrText>
+      </w:r>
+      <w:r>
+        <w:fldChar w:fldCharType="separate"/>
+      </w:r>
+      <w:r>
+        <w:rPr>
+          <w:noProof/>
+        </w:rPr>
+        <w:t>3</w:t>
+      </w:r>
+      <w:r>
+        <w:rPr>
+          <w:noProof/>
+        </w:rPr>
+        <w:fldChar w:fldCharType="end"/>
+      </w:r>
     </w:p>
     <w:p>
       <w:pPr>
@@ -2505,10 +2418,10 @@
           <w:szCs w:val="20"/>
         </w:rPr>
         <w:drawing>
-          <wp:inline distT="0" distB="0" distL="0" distR="0" wp14:anchorId="5E2482FC" wp14:editId="2A0027E1">
-            <wp:extent cx="3307080" cy="1868005"/>
-            <wp:effectExtent l="0" t="0" r="7620" b="0"/>
-            <wp:docPr id="8" name="Picture 8"/>
+          <wp:inline distT="0" distB="0" distL="0" distR="0" wp14:anchorId="0241A3C0" wp14:editId="3622DB38">
+            <wp:extent cx="3215640" cy="1849680"/>
+            <wp:effectExtent l="0" t="0" r="3810" b="0"/>
+            <wp:docPr id="13" name="Picture 13"/>
             <wp:cNvGraphicFramePr>
               <a:graphicFrameLocks xmlns:a="http://schemas.openxmlformats.org/drawingml/2006/main" noChangeAspect="1"/>
             </wp:cNvGraphicFramePr>
@@ -2528,7 +2441,7 @@
                   <pic:spPr>
                     <a:xfrm>
                       <a:off x="0" y="0"/>
-                      <a:ext cx="3468833" cy="1959371"/>
+                      <a:ext cx="3278177" cy="1885652"/>
                     </a:xfrm>
                     <a:prstGeom prst="rect">
                       <a:avLst/>
@@ -2553,298 +2466,30 @@
           <w:sz w:val="20"/>
           <w:szCs w:val="20"/>
         </w:rPr>
-        <w:t>The boxplots of errors for the one Black person and the Indians represented in the data set don’t reveal much of note beyond what we already know about the distributions. Both distributions are roughly symmetrical, with the Indians’ distribution being slightly positively skewed, and the Indians have the second largest range (again, excluding outliers). This is consistent with our above finding in Section 3.2 that the Indians’ errors had the second largest variance.</w:t>
-      </w:r>
-    </w:p>
-    <w:p>
-      <w:pPr>
-        <w:rPr>
-          <w:sz w:val="20"/>
-          <w:szCs w:val="20"/>
-        </w:rPr>
-      </w:pPr>
-      <w:r>
-        <w:rPr>
-          <w:sz w:val="20"/>
-          <w:szCs w:val="20"/>
-        </w:rPr>
-        <w:t>The Asians have the largest range of errors by far</w:t>
-      </w:r>
-      <w:r>
-        <w:rPr>
-          <w:sz w:val="20"/>
-          <w:szCs w:val="20"/>
-        </w:rPr>
-        <w:t xml:space="preserve"> (excluding outliers)</w:t>
-      </w:r>
-      <w:r>
-        <w:rPr>
-          <w:sz w:val="20"/>
-          <w:szCs w:val="20"/>
-        </w:rPr>
-        <w:t xml:space="preserve">, which is consistent with our finding </w:t>
-      </w:r>
-      <w:r>
-        <w:rPr>
-          <w:sz w:val="20"/>
-          <w:szCs w:val="20"/>
-        </w:rPr>
-        <w:t xml:space="preserve">in Section 3.1 </w:t>
-      </w:r>
-      <w:r>
-        <w:rPr>
-          <w:sz w:val="20"/>
-          <w:szCs w:val="20"/>
-        </w:rPr>
-        <w:t xml:space="preserve">that they had the highest variance for guessing error. The distribution is negatively skewed, with most of the guessing errors lying to </w:t>
-      </w:r>
-      <w:r>
-        <w:rPr>
-          <w:sz w:val="20"/>
-          <w:szCs w:val="20"/>
-        </w:rPr>
-        <w:t>below</w:t>
-      </w:r>
-      <w:r>
-        <w:rPr>
-          <w:sz w:val="20"/>
-          <w:szCs w:val="20"/>
-        </w:rPr>
-        <w:t xml:space="preserve"> the me</w:t>
-      </w:r>
-      <w:r>
-        <w:rPr>
-          <w:sz w:val="20"/>
-          <w:szCs w:val="20"/>
-        </w:rPr>
-        <w:t>dian</w:t>
-      </w:r>
-      <w:r>
-        <w:rPr>
-          <w:sz w:val="20"/>
-          <w:szCs w:val="20"/>
-        </w:rPr>
-        <w:t xml:space="preserve"> of about -5</w:t>
-      </w:r>
-      <w:r>
-        <w:rPr>
-          <w:sz w:val="20"/>
-          <w:szCs w:val="20"/>
-        </w:rPr>
-        <w:t>.</w:t>
-      </w:r>
-    </w:p>
-    <w:p>
-      <w:pPr>
-        <w:rPr>
-          <w:sz w:val="20"/>
-          <w:szCs w:val="20"/>
-        </w:rPr>
-      </w:pPr>
-      <w:r>
-        <w:rPr>
-          <w:sz w:val="20"/>
-          <w:szCs w:val="20"/>
-        </w:rPr>
-        <w:t>The distribution of errors for the White</w:t>
-      </w:r>
-      <w:r>
-        <w:rPr>
-          <w:sz w:val="20"/>
-          <w:szCs w:val="20"/>
-        </w:rPr>
-        <w:t>s is also roughly symmetrical</w:t>
-      </w:r>
-      <w:r>
-        <w:rPr>
-          <w:sz w:val="20"/>
-          <w:szCs w:val="20"/>
-        </w:rPr>
-        <w:t xml:space="preserve"> around the median of just about zero</w:t>
-      </w:r>
-      <w:r>
-        <w:rPr>
-          <w:sz w:val="20"/>
-          <w:szCs w:val="20"/>
-        </w:rPr>
-        <w:t xml:space="preserve">; however, there were several outliers both on the positive and negative sides. This indicates that there were just a few guesses that were wildly incorrect. There is a possible explanation for this; there was a small minority of ethnic minorities among the students that participated in the experiment. Perhaps having less interaction with white people than </w:t>
-      </w:r>
-      <w:r>
-        <w:rPr>
-          <w:sz w:val="20"/>
-          <w:szCs w:val="20"/>
-        </w:rPr>
-        <w:t>most</w:t>
-      </w:r>
-      <w:r>
-        <w:rPr>
-          <w:sz w:val="20"/>
-          <w:szCs w:val="20"/>
-        </w:rPr>
-        <w:t xml:space="preserve"> white students may have caused some of them to guess more incorrectly.</w:t>
-      </w:r>
-    </w:p>
-    <w:p>
-      <w:pPr>
-        <w:rPr>
-          <w:sz w:val="20"/>
-          <w:szCs w:val="20"/>
-        </w:rPr>
-      </w:pPr>
-      <w:r>
-        <w:rPr>
-          <w:sz w:val="20"/>
-          <w:szCs w:val="20"/>
-        </w:rPr>
-        <w:t xml:space="preserve">Since the majority of the Asians’ distribution </w:t>
-      </w:r>
-      <w:r>
-        <w:rPr>
-          <w:sz w:val="20"/>
-          <w:szCs w:val="20"/>
-        </w:rPr>
-        <w:t>lies below 0, and the Whites’ distribution is centered around 0, there is strong evidence that the perception of Asians “aging slower” holds true.</w:t>
-      </w:r>
-    </w:p>
-    <w:p>
-      <w:pPr>
-        <w:pStyle w:val="Heading1"/>
-        <w:rPr>
-          <w:sz w:val="24"/>
-          <w:szCs w:val="24"/>
-        </w:rPr>
-      </w:pPr>
-      <w:r>
-        <w:rPr>
-          <w:sz w:val="24"/>
-          <w:szCs w:val="24"/>
-        </w:rPr>
-        <w:t>4.</w:t>
-      </w:r>
-      <w:r>
-        <w:rPr>
-          <w:sz w:val="24"/>
-          <w:szCs w:val="24"/>
-        </w:rPr>
-        <w:t xml:space="preserve"> </w:t>
-      </w:r>
-      <w:r>
-        <w:rPr>
-          <w:sz w:val="24"/>
-          <w:szCs w:val="24"/>
-        </w:rPr>
-        <w:t>Conclusion</w:t>
-      </w:r>
-    </w:p>
-    <w:p>
-      <w:pPr>
-        <w:rPr>
-          <w:sz w:val="20"/>
-          <w:szCs w:val="20"/>
-        </w:rPr>
-      </w:pPr>
-      <w:r>
-        <w:rPr>
-          <w:sz w:val="20"/>
-          <w:szCs w:val="20"/>
-        </w:rPr>
-        <w:t xml:space="preserve">In conclusion, we have performed exploratory, numerical, and graphical analysis on a dataset </w:t>
-      </w:r>
-      <w:r>
-        <w:rPr>
-          <w:sz w:val="20"/>
-          <w:szCs w:val="20"/>
-        </w:rPr>
-        <w:t xml:space="preserve">containing the </w:t>
-      </w:r>
-      <w:r>
-        <w:rPr>
-          <w:sz w:val="20"/>
-          <w:szCs w:val="20"/>
-        </w:rPr>
-        <w:t>guessing errors of</w:t>
-      </w:r>
-      <w:r>
-        <w:rPr>
-          <w:sz w:val="20"/>
-          <w:szCs w:val="20"/>
-        </w:rPr>
-        <w:t xml:space="preserve"> the ages of ten individuals </w:t>
-      </w:r>
-      <w:r>
-        <w:rPr>
-          <w:sz w:val="20"/>
-          <w:szCs w:val="20"/>
-        </w:rPr>
-        <w:t xml:space="preserve">of varying races; guessed by British university students during a lecture. The evidence strongly suggests that the stereotype of </w:t>
-      </w:r>
-      <w:r>
-        <w:rPr>
-          <w:sz w:val="20"/>
-          <w:szCs w:val="20"/>
-        </w:rPr>
-        <w:t xml:space="preserve">Asians “aging better” holds true; and that the equivalent stereotype for Black people does not hold true. However; the lack of representation of Black people in the data set (there was only one) </w:t>
-      </w:r>
-      <w:r>
-        <w:rPr>
-          <w:sz w:val="20"/>
-          <w:szCs w:val="20"/>
-        </w:rPr>
-        <w:t xml:space="preserve">is </w:t>
-      </w:r>
-      <w:r>
-        <w:rPr>
-          <w:sz w:val="20"/>
-          <w:szCs w:val="20"/>
-        </w:rPr>
-        <w:t>skewing the results</w:t>
-      </w:r>
-      <w:r>
-        <w:rPr>
-          <w:sz w:val="20"/>
-          <w:szCs w:val="20"/>
-        </w:rPr>
-        <w:t>.</w:t>
-      </w:r>
-    </w:p>
-    <w:p>
-      <w:pPr>
-        <w:rPr>
-          <w:sz w:val="20"/>
-          <w:szCs w:val="20"/>
-        </w:rPr>
-      </w:pPr>
-      <w:r>
-        <w:rPr>
-          <w:sz w:val="20"/>
-          <w:szCs w:val="20"/>
-        </w:rPr>
-        <w:t>Future work on this analysis may involve modelling, estimation, and hypothesis testing. Data collection could have also been improved by ensuring that there was a more even balance of races represented in the data set</w:t>
-      </w:r>
-      <w:bookmarkStart w:id="0" w:name="_GoBack"/>
-      <w:bookmarkEnd w:id="0"/>
-      <w:r>
-        <w:rPr>
-          <w:sz w:val="20"/>
-          <w:szCs w:val="20"/>
-        </w:rPr>
-        <w:t>.</w:t>
-      </w:r>
-    </w:p>
-    <w:p>
-      <w:pPr>
-        <w:pStyle w:val="Heading1"/>
-        <w:rPr>
-          <w:sz w:val="24"/>
-          <w:szCs w:val="24"/>
-        </w:rPr>
-      </w:pPr>
-      <w:r>
-        <w:rPr>
-          <w:sz w:val="24"/>
-          <w:szCs w:val="24"/>
-        </w:rPr>
-        <w:t>5. Appendix (R code for graphs)</w:t>
+        <w:t xml:space="preserve">The distributions for each age are mostly symmetrical, with the clear exceptions of ages 22 and 60. The median error for the 22-year-olds was just below zero, but the distribution was positively skewed, meaning that a lot of the students guessed them closed to correct or slightly older. The median error for the 60-year-old was just about zero, however the distribution was negatively skewed, which means that the bottom half of the student groups guessed him as </w:t>
+      </w:r>
+      <w:r>
+        <w:rPr>
+          <w:sz w:val="20"/>
+          <w:szCs w:val="20"/>
+        </w:rPr>
+        <w:t xml:space="preserve">younger than he </w:t>
+      </w:r>
+      <w:proofErr w:type="gramStart"/>
+      <w:r>
+        <w:rPr>
+          <w:sz w:val="20"/>
+          <w:szCs w:val="20"/>
+        </w:rPr>
+        <w:t>actually was</w:t>
+      </w:r>
+      <w:proofErr w:type="gramEnd"/>
+      <w:r>
+        <w:rPr>
+          <w:sz w:val="20"/>
+          <w:szCs w:val="20"/>
+        </w:rPr>
+        <w:t xml:space="preserve">. Next, we consider sex: </w:t>
       </w:r>
     </w:p>
     <w:p>
@@ -2854,22 +2499,49 @@
         <w:jc w:val="center"/>
       </w:pPr>
       <w:r>
-        <w:t>Code for Figures 1 and 2, respectively</w:t>
+        <w:t xml:space="preserve">Figure </w:t>
+      </w:r>
+      <w:r>
+        <w:fldChar w:fldCharType="begin"/>
+      </w:r>
+      <w:r>
+        <w:instrText xml:space="preserve"> SEQ Figure \* ARABIC </w:instrText>
+      </w:r>
+      <w:r>
+        <w:fldChar w:fldCharType="separate"/>
+      </w:r>
+      <w:r>
+        <w:rPr>
+          <w:noProof/>
+        </w:rPr>
+        <w:t>4</w:t>
+      </w:r>
+      <w:r>
+        <w:rPr>
+          <w:noProof/>
+        </w:rPr>
+        <w:fldChar w:fldCharType="end"/>
       </w:r>
     </w:p>
     <w:p>
       <w:pPr>
         <w:jc w:val="center"/>
+        <w:rPr>
+          <w:sz w:val="20"/>
+          <w:szCs w:val="20"/>
+        </w:rPr>
       </w:pPr>
       <w:r>
         <w:rPr>
           <w:noProof/>
+          <w:sz w:val="20"/>
+          <w:szCs w:val="20"/>
         </w:rPr>
         <w:drawing>
-          <wp:inline distT="0" distB="0" distL="0" distR="0" wp14:anchorId="680BD597" wp14:editId="51313DA4">
-            <wp:extent cx="4728610" cy="182880"/>
-            <wp:effectExtent l="0" t="0" r="0" b="7620"/>
-            <wp:docPr id="15" name="Picture 15"/>
+          <wp:inline distT="0" distB="0" distL="0" distR="0" wp14:anchorId="6468CCCB" wp14:editId="13EB0FC0">
+            <wp:extent cx="3086100" cy="1774507"/>
+            <wp:effectExtent l="0" t="0" r="0" b="0"/>
+            <wp:docPr id="14" name="Picture 14"/>
             <wp:cNvGraphicFramePr>
               <a:graphicFrameLocks xmlns:a="http://schemas.openxmlformats.org/drawingml/2006/main" noChangeAspect="1"/>
             </wp:cNvGraphicFramePr>
@@ -2889,7 +2561,7 @@
                   <pic:spPr>
                     <a:xfrm>
                       <a:off x="0" y="0"/>
-                      <a:ext cx="6002115" cy="232133"/>
+                      <a:ext cx="3204262" cy="1842450"/>
                     </a:xfrm>
                     <a:prstGeom prst="rect">
                       <a:avLst/>
@@ -2904,33 +2576,70 @@
     </w:p>
     <w:p>
       <w:pPr>
+        <w:rPr>
+          <w:sz w:val="20"/>
+          <w:szCs w:val="20"/>
+        </w:rPr>
+      </w:pPr>
+      <w:r>
+        <w:rPr>
+          <w:sz w:val="20"/>
+          <w:szCs w:val="20"/>
+        </w:rPr>
+        <w:t>Our finding in the above section that the women in the data set tended to be guessed as younger than the men is true; however, the magnitude of this difference is lessened when we consider the median instead of the mean, and the sheer amount of outliers that guessed the females as younger. Lastly, to achieve the objective we described in the Introduction, we consider race:</w:t>
+      </w:r>
+    </w:p>
+    <w:p>
+      <w:pPr>
         <w:pStyle w:val="Caption"/>
         <w:keepNext/>
         <w:jc w:val="center"/>
       </w:pPr>
       <w:r>
-        <w:t xml:space="preserve">Code for Figures </w:t>
-      </w:r>
-      <w:r>
-        <w:t>3, 4, and 5</w:t>
-      </w:r>
-      <w:r>
-        <w:t>, respectively</w:t>
+        <w:lastRenderedPageBreak/>
+        <w:t xml:space="preserve">Figure </w:t>
+      </w:r>
+      <w:r>
+        <w:fldChar w:fldCharType="begin"/>
+      </w:r>
+      <w:r>
+        <w:instrText xml:space="preserve"> SEQ Figure \* ARABIC </w:instrText>
+      </w:r>
+      <w:r>
+        <w:fldChar w:fldCharType="separate"/>
+      </w:r>
+      <w:r>
+        <w:rPr>
+          <w:noProof/>
+        </w:rPr>
+        <w:t>5</w:t>
+      </w:r>
+      <w:r>
+        <w:rPr>
+          <w:noProof/>
+        </w:rPr>
+        <w:fldChar w:fldCharType="end"/>
       </w:r>
     </w:p>
     <w:p>
       <w:pPr>
         <w:jc w:val="center"/>
+        <w:rPr>
+          <w:sz w:val="20"/>
+          <w:szCs w:val="20"/>
+        </w:rPr>
       </w:pPr>
       <w:r>
         <w:rPr>
           <w:noProof/>
+          <w:sz w:val="20"/>
+          <w:szCs w:val="20"/>
         </w:rPr>
         <w:drawing>
-          <wp:inline distT="0" distB="0" distL="0" distR="0" wp14:anchorId="1843A203" wp14:editId="7DF88648">
-            <wp:extent cx="4632960" cy="217789"/>
-            <wp:effectExtent l="0" t="0" r="0" b="0"/>
-            <wp:docPr id="16" name="Picture 16"/>
+          <wp:inline distT="0" distB="0" distL="0" distR="0" wp14:anchorId="5E2482FC" wp14:editId="2A0027E1">
+            <wp:extent cx="3307080" cy="1868005"/>
+            <wp:effectExtent l="0" t="0" r="7620" b="0"/>
+            <wp:docPr id="8" name="Picture 8"/>
             <wp:cNvGraphicFramePr>
               <a:graphicFrameLocks xmlns:a="http://schemas.openxmlformats.org/drawingml/2006/main" noChangeAspect="1"/>
             </wp:cNvGraphicFramePr>
@@ -2950,6 +2659,396 @@
                   <pic:spPr>
                     <a:xfrm>
                       <a:off x="0" y="0"/>
+                      <a:ext cx="3468833" cy="1959371"/>
+                    </a:xfrm>
+                    <a:prstGeom prst="rect">
+                      <a:avLst/>
+                    </a:prstGeom>
+                  </pic:spPr>
+                </pic:pic>
+              </a:graphicData>
+            </a:graphic>
+          </wp:inline>
+        </w:drawing>
+      </w:r>
+    </w:p>
+    <w:p>
+      <w:pPr>
+        <w:rPr>
+          <w:sz w:val="20"/>
+          <w:szCs w:val="20"/>
+        </w:rPr>
+      </w:pPr>
+      <w:r>
+        <w:rPr>
+          <w:sz w:val="20"/>
+          <w:szCs w:val="20"/>
+        </w:rPr>
+        <w:t>The boxplots of errors for the one Black person and the Indians represented in the data set don’t reveal much of note beyond what we already know about the distributions. Both distributions are roughly symmetrical, with the Indians’ distribution being slightly positively skewed, and the Indians have the second largest range (again, excluding outliers). This is consistent with our above finding in Section 3.2 that the Indians’ errors had the second largest variance.</w:t>
+      </w:r>
+    </w:p>
+    <w:p>
+      <w:pPr>
+        <w:rPr>
+          <w:sz w:val="20"/>
+          <w:szCs w:val="20"/>
+        </w:rPr>
+      </w:pPr>
+      <w:r>
+        <w:rPr>
+          <w:sz w:val="20"/>
+          <w:szCs w:val="20"/>
+        </w:rPr>
+        <w:t>The Asians have the largest range of errors by far</w:t>
+      </w:r>
+      <w:r>
+        <w:rPr>
+          <w:sz w:val="20"/>
+          <w:szCs w:val="20"/>
+        </w:rPr>
+        <w:t xml:space="preserve"> (excluding outliers)</w:t>
+      </w:r>
+      <w:r>
+        <w:rPr>
+          <w:sz w:val="20"/>
+          <w:szCs w:val="20"/>
+        </w:rPr>
+        <w:t xml:space="preserve">, which is consistent with our finding </w:t>
+      </w:r>
+      <w:r>
+        <w:rPr>
+          <w:sz w:val="20"/>
+          <w:szCs w:val="20"/>
+        </w:rPr>
+        <w:t xml:space="preserve">in Section 3.1 </w:t>
+      </w:r>
+      <w:r>
+        <w:rPr>
+          <w:sz w:val="20"/>
+          <w:szCs w:val="20"/>
+        </w:rPr>
+        <w:t xml:space="preserve">that they had the highest variance for guessing error. The distribution is negatively skewed, with most of the guessing errors lying to </w:t>
+      </w:r>
+      <w:r>
+        <w:rPr>
+          <w:sz w:val="20"/>
+          <w:szCs w:val="20"/>
+        </w:rPr>
+        <w:t>below</w:t>
+      </w:r>
+      <w:r>
+        <w:rPr>
+          <w:sz w:val="20"/>
+          <w:szCs w:val="20"/>
+        </w:rPr>
+        <w:t xml:space="preserve"> the me</w:t>
+      </w:r>
+      <w:r>
+        <w:rPr>
+          <w:sz w:val="20"/>
+          <w:szCs w:val="20"/>
+        </w:rPr>
+        <w:t>dian</w:t>
+      </w:r>
+      <w:r>
+        <w:rPr>
+          <w:sz w:val="20"/>
+          <w:szCs w:val="20"/>
+        </w:rPr>
+        <w:t xml:space="preserve"> of about -5</w:t>
+      </w:r>
+      <w:r>
+        <w:rPr>
+          <w:sz w:val="20"/>
+          <w:szCs w:val="20"/>
+        </w:rPr>
+        <w:t>.</w:t>
+      </w:r>
+    </w:p>
+    <w:p>
+      <w:pPr>
+        <w:rPr>
+          <w:sz w:val="20"/>
+          <w:szCs w:val="20"/>
+        </w:rPr>
+      </w:pPr>
+      <w:r>
+        <w:rPr>
+          <w:sz w:val="20"/>
+          <w:szCs w:val="20"/>
+        </w:rPr>
+        <w:t>The distribution of errors for the White</w:t>
+      </w:r>
+      <w:r>
+        <w:rPr>
+          <w:sz w:val="20"/>
+          <w:szCs w:val="20"/>
+        </w:rPr>
+        <w:t>s is also roughly symmetrical</w:t>
+      </w:r>
+      <w:r>
+        <w:rPr>
+          <w:sz w:val="20"/>
+          <w:szCs w:val="20"/>
+        </w:rPr>
+        <w:t xml:space="preserve"> around the median of just about zero</w:t>
+      </w:r>
+      <w:r>
+        <w:rPr>
+          <w:sz w:val="20"/>
+          <w:szCs w:val="20"/>
+        </w:rPr>
+        <w:t xml:space="preserve">; however, there were several outliers both on the positive and negative sides. This indicates that there were just a few guesses that were wildly incorrect. There is a possible explanation for this; there was a small minority of ethnic minorities among the students that participated in the experiment. Perhaps having less interaction with white people than </w:t>
+      </w:r>
+      <w:r>
+        <w:rPr>
+          <w:sz w:val="20"/>
+          <w:szCs w:val="20"/>
+        </w:rPr>
+        <w:t>most</w:t>
+      </w:r>
+      <w:r>
+        <w:rPr>
+          <w:sz w:val="20"/>
+          <w:szCs w:val="20"/>
+        </w:rPr>
+        <w:t xml:space="preserve"> white students may have caused some of them to guess more incorrectly.</w:t>
+      </w:r>
+    </w:p>
+    <w:p>
+      <w:pPr>
+        <w:rPr>
+          <w:sz w:val="20"/>
+          <w:szCs w:val="20"/>
+        </w:rPr>
+      </w:pPr>
+      <w:r>
+        <w:rPr>
+          <w:sz w:val="20"/>
+          <w:szCs w:val="20"/>
+        </w:rPr>
+        <w:t xml:space="preserve">Since </w:t>
+      </w:r>
+      <w:proofErr w:type="gramStart"/>
+      <w:r>
+        <w:rPr>
+          <w:sz w:val="20"/>
+          <w:szCs w:val="20"/>
+        </w:rPr>
+        <w:t>the majority of</w:t>
+      </w:r>
+      <w:proofErr w:type="gramEnd"/>
+      <w:r>
+        <w:rPr>
+          <w:sz w:val="20"/>
+          <w:szCs w:val="20"/>
+        </w:rPr>
+        <w:t xml:space="preserve"> the Asians’ distribution </w:t>
+      </w:r>
+      <w:r>
+        <w:rPr>
+          <w:sz w:val="20"/>
+          <w:szCs w:val="20"/>
+        </w:rPr>
+        <w:t>lies below 0, and the Whites’ distribution is centered around 0, there is strong evidence that the perception of Asians “aging slower” holds true.</w:t>
+      </w:r>
+    </w:p>
+    <w:p>
+      <w:pPr>
+        <w:pStyle w:val="Heading1"/>
+        <w:rPr>
+          <w:sz w:val="24"/>
+          <w:szCs w:val="24"/>
+        </w:rPr>
+      </w:pPr>
+      <w:r>
+        <w:rPr>
+          <w:sz w:val="24"/>
+          <w:szCs w:val="24"/>
+        </w:rPr>
+        <w:t xml:space="preserve">4. </w:t>
+      </w:r>
+      <w:r>
+        <w:rPr>
+          <w:sz w:val="24"/>
+          <w:szCs w:val="24"/>
+        </w:rPr>
+        <w:t>Conclusion</w:t>
+      </w:r>
+      <w:bookmarkStart w:id="0" w:name="_GoBack"/>
+      <w:bookmarkEnd w:id="0"/>
+    </w:p>
+    <w:p>
+      <w:pPr>
+        <w:rPr>
+          <w:sz w:val="20"/>
+          <w:szCs w:val="20"/>
+        </w:rPr>
+      </w:pPr>
+      <w:r>
+        <w:rPr>
+          <w:sz w:val="20"/>
+          <w:szCs w:val="20"/>
+        </w:rPr>
+        <w:t xml:space="preserve">In conclusion, we have performed exploratory, numerical, and graphical analysis on a dataset containing the guessing errors of the ages of ten individuals of varying races; guessed by British university students during a lecture. The evidence strongly suggests that the stereotype of </w:t>
+      </w:r>
+      <w:r>
+        <w:rPr>
+          <w:sz w:val="20"/>
+          <w:szCs w:val="20"/>
+        </w:rPr>
+        <w:t xml:space="preserve">Asians “aging better” holds true; and that the equivalent stereotype for Black people does not hold true. However; the lack of representation of Black people in the data set (there was only one) </w:t>
+      </w:r>
+      <w:r>
+        <w:rPr>
+          <w:sz w:val="20"/>
+          <w:szCs w:val="20"/>
+        </w:rPr>
+        <w:t xml:space="preserve">is </w:t>
+      </w:r>
+      <w:r>
+        <w:rPr>
+          <w:sz w:val="20"/>
+          <w:szCs w:val="20"/>
+        </w:rPr>
+        <w:t>skewing the results</w:t>
+      </w:r>
+      <w:r>
+        <w:rPr>
+          <w:sz w:val="20"/>
+          <w:szCs w:val="20"/>
+        </w:rPr>
+        <w:t>.</w:t>
+      </w:r>
+    </w:p>
+    <w:p>
+      <w:pPr>
+        <w:rPr>
+          <w:sz w:val="20"/>
+          <w:szCs w:val="20"/>
+        </w:rPr>
+      </w:pPr>
+      <w:r>
+        <w:rPr>
+          <w:sz w:val="20"/>
+          <w:szCs w:val="20"/>
+        </w:rPr>
+        <w:t>Future work on this analysis may involve modelling, estimation, and hypothesis testing. Data collection could have also been improved by ensuring that there was a more even balance of races represented in the data set.</w:t>
+      </w:r>
+    </w:p>
+    <w:p>
+      <w:pPr>
+        <w:pStyle w:val="Heading1"/>
+        <w:rPr>
+          <w:sz w:val="24"/>
+          <w:szCs w:val="24"/>
+        </w:rPr>
+      </w:pPr>
+      <w:r>
+        <w:rPr>
+          <w:sz w:val="24"/>
+          <w:szCs w:val="24"/>
+        </w:rPr>
+        <w:t>5. Appendix (R code for graphs)</w:t>
+      </w:r>
+    </w:p>
+    <w:p>
+      <w:pPr>
+        <w:pStyle w:val="Caption"/>
+        <w:keepNext/>
+        <w:jc w:val="center"/>
+      </w:pPr>
+      <w:r>
+        <w:t>Code for Figures 1 and 2, respectively</w:t>
+      </w:r>
+    </w:p>
+    <w:p>
+      <w:pPr>
+        <w:jc w:val="center"/>
+      </w:pPr>
+      <w:r>
+        <w:rPr>
+          <w:noProof/>
+        </w:rPr>
+        <w:drawing>
+          <wp:inline distT="0" distB="0" distL="0" distR="0" wp14:anchorId="680BD597" wp14:editId="51313DA4">
+            <wp:extent cx="4728610" cy="182880"/>
+            <wp:effectExtent l="0" t="0" r="0" b="7620"/>
+            <wp:docPr id="15" name="Picture 15"/>
+            <wp:cNvGraphicFramePr>
+              <a:graphicFrameLocks xmlns:a="http://schemas.openxmlformats.org/drawingml/2006/main" noChangeAspect="1"/>
+            </wp:cNvGraphicFramePr>
+            <a:graphic xmlns:a="http://schemas.openxmlformats.org/drawingml/2006/main">
+              <a:graphicData uri="http://schemas.openxmlformats.org/drawingml/2006/picture">
+                <pic:pic xmlns:pic="http://schemas.openxmlformats.org/drawingml/2006/picture">
+                  <pic:nvPicPr>
+                    <pic:cNvPr id="1" name=""/>
+                    <pic:cNvPicPr/>
+                  </pic:nvPicPr>
+                  <pic:blipFill>
+                    <a:blip r:embed="rId20"/>
+                    <a:stretch>
+                      <a:fillRect/>
+                    </a:stretch>
+                  </pic:blipFill>
+                  <pic:spPr>
+                    <a:xfrm>
+                      <a:off x="0" y="0"/>
+                      <a:ext cx="6002115" cy="232133"/>
+                    </a:xfrm>
+                    <a:prstGeom prst="rect">
+                      <a:avLst/>
+                    </a:prstGeom>
+                  </pic:spPr>
+                </pic:pic>
+              </a:graphicData>
+            </a:graphic>
+          </wp:inline>
+        </w:drawing>
+      </w:r>
+    </w:p>
+    <w:p>
+      <w:pPr>
+        <w:pStyle w:val="Caption"/>
+        <w:keepNext/>
+        <w:jc w:val="center"/>
+      </w:pPr>
+      <w:r>
+        <w:t>Code for Figures 3, 4, and 5, respectively</w:t>
+      </w:r>
+    </w:p>
+    <w:p>
+      <w:pPr>
+        <w:jc w:val="center"/>
+      </w:pPr>
+      <w:r>
+        <w:rPr>
+          <w:noProof/>
+        </w:rPr>
+        <w:drawing>
+          <wp:inline distT="0" distB="0" distL="0" distR="0" wp14:anchorId="1843A203" wp14:editId="7DF88648">
+            <wp:extent cx="4632960" cy="217789"/>
+            <wp:effectExtent l="0" t="0" r="0" b="0"/>
+            <wp:docPr id="16" name="Picture 16"/>
+            <wp:cNvGraphicFramePr>
+              <a:graphicFrameLocks xmlns:a="http://schemas.openxmlformats.org/drawingml/2006/main" noChangeAspect="1"/>
+            </wp:cNvGraphicFramePr>
+            <a:graphic xmlns:a="http://schemas.openxmlformats.org/drawingml/2006/main">
+              <a:graphicData uri="http://schemas.openxmlformats.org/drawingml/2006/picture">
+                <pic:pic xmlns:pic="http://schemas.openxmlformats.org/drawingml/2006/picture">
+                  <pic:nvPicPr>
+                    <pic:cNvPr id="1" name=""/>
+                    <pic:cNvPicPr/>
+                  </pic:nvPicPr>
+                  <pic:blipFill>
+                    <a:blip r:embed="rId21"/>
+                    <a:stretch>
+                      <a:fillRect/>
+                    </a:stretch>
+                  </pic:blipFill>
+                  <pic:spPr>
+                    <a:xfrm>
+                      <a:off x="0" y="0"/>
                       <a:ext cx="5547093" cy="260761"/>
                     </a:xfrm>
                     <a:prstGeom prst="rect">
@@ -2964,6 +3063,7 @@
       </w:r>
     </w:p>
     <w:sectPr>
+      <w:footerReference w:type="default" r:id="rId22"/>
       <w:pgSz w:w="12240" w:h="15840"/>
       <w:pgMar w:top="1440" w:right="1440" w:bottom="1440" w:left="1440" w:header="708" w:footer="708" w:gutter="0"/>
       <w:cols w:space="708"/>
@@ -2971,6 +3071,134 @@
     </w:sectPr>
   </w:body>
 </w:document>
+</file>
+
+<file path=word/endnotes.xml><?xml version="1.0" encoding="utf-8"?>
+<w:endnotes xmlns:wpc="http://schemas.microsoft.com/office/word/2010/wordprocessingCanvas" xmlns:cx="http://schemas.microsoft.com/office/drawing/2014/chartex" xmlns:cx1="http://schemas.microsoft.com/office/drawing/2015/9/8/chartex" xmlns:cx2="http://schemas.microsoft.com/office/drawing/2015/10/21/chartex" xmlns:cx3="http://schemas.microsoft.com/office/drawing/2016/5/9/chartex" xmlns:cx4="http://schemas.microsoft.com/office/drawing/2016/5/10/chartex" xmlns:cx5="http://schemas.microsoft.com/office/drawing/2016/5/11/chartex" xmlns:cx6="http://schemas.microsoft.com/office/drawing/2016/5/12/chartex" xmlns:cx7="http://schemas.microsoft.com/office/drawing/2016/5/13/chartex" xmlns:cx8="http://schemas.microsoft.com/office/drawing/2016/5/14/chartex" xmlns:mc="http://schemas.openxmlformats.org/markup-compatibility/2006" xmlns:aink="http://schemas.microsoft.com/office/drawing/2016/ink" xmlns:am3d="http://schemas.microsoft.com/office/drawing/2017/model3d" xmlns:o="urn:schemas-microsoft-com:office:office" xmlns:r="http://schemas.openxmlformats.org/officeDocument/2006/relationships" xmlns:m="http://schemas.openxmlformats.org/officeDocument/2006/math" xmlns:v="urn:schemas-microsoft-com:vml" xmlns:wp14="http://schemas.microsoft.com/office/word/2010/wordprocessingDrawing" xmlns:wp="http://schemas.openxmlformats.org/drawingml/2006/wordprocessingDrawing" xmlns:w10="urn:schemas-microsoft-com:office:word" xmlns:w="http://schemas.openxmlformats.org/wordprocessingml/2006/main" xmlns:w14="http://schemas.microsoft.com/office/word/2010/wordml" xmlns:w15="http://schemas.microsoft.com/office/word/2012/wordml" xmlns:w16cid="http://schemas.microsoft.com/office/word/2016/wordml/cid" xmlns:w16se="http://schemas.microsoft.com/office/word/2015/wordml/symex" xmlns:wpg="http://schemas.microsoft.com/office/word/2010/wordprocessingGroup" xmlns:wpi="http://schemas.microsoft.com/office/word/2010/wordprocessingInk" xmlns:wne="http://schemas.microsoft.com/office/word/2006/wordml" xmlns:wps="http://schemas.microsoft.com/office/word/2010/wordprocessingShape" mc:Ignorable="w14 w15 w16se w16cid wp14">
+  <w:endnote w:type="separator" w:id="-1">
+    <w:p>
+      <w:pPr>
+        <w:spacing w:after="0" w:line="240" w:lineRule="auto"/>
+      </w:pPr>
+      <w:r>
+        <w:separator/>
+      </w:r>
+    </w:p>
+  </w:endnote>
+  <w:endnote w:type="continuationSeparator" w:id="0">
+    <w:p>
+      <w:pPr>
+        <w:spacing w:after="0" w:line="240" w:lineRule="auto"/>
+      </w:pPr>
+      <w:r>
+        <w:continuationSeparator/>
+      </w:r>
+    </w:p>
+  </w:endnote>
+</w:endnotes>
+</file>
+
+<file path=word/footer1.xml><?xml version="1.0" encoding="utf-8"?>
+<w:ftr xmlns:wpc="http://schemas.microsoft.com/office/word/2010/wordprocessingCanvas" xmlns:cx="http://schemas.microsoft.com/office/drawing/2014/chartex" xmlns:cx1="http://schemas.microsoft.com/office/drawing/2015/9/8/chartex" xmlns:cx2="http://schemas.microsoft.com/office/drawing/2015/10/21/chartex" xmlns:cx3="http://schemas.microsoft.com/office/drawing/2016/5/9/chartex" xmlns:cx4="http://schemas.microsoft.com/office/drawing/2016/5/10/chartex" xmlns:cx5="http://schemas.microsoft.com/office/drawing/2016/5/11/chartex" xmlns:cx6="http://schemas.microsoft.com/office/drawing/2016/5/12/chartex" xmlns:cx7="http://schemas.microsoft.com/office/drawing/2016/5/13/chartex" xmlns:cx8="http://schemas.microsoft.com/office/drawing/2016/5/14/chartex" xmlns:mc="http://schemas.openxmlformats.org/markup-compatibility/2006" xmlns:aink="http://schemas.microsoft.com/office/drawing/2016/ink" xmlns:am3d="http://schemas.microsoft.com/office/drawing/2017/model3d" xmlns:o="urn:schemas-microsoft-com:office:office" xmlns:r="http://schemas.openxmlformats.org/officeDocument/2006/relationships" xmlns:m="http://schemas.openxmlformats.org/officeDocument/2006/math" xmlns:v="urn:schemas-microsoft-com:vml" xmlns:wp14="http://schemas.microsoft.com/office/word/2010/wordprocessingDrawing" xmlns:wp="http://schemas.openxmlformats.org/drawingml/2006/wordprocessingDrawing" xmlns:w10="urn:schemas-microsoft-com:office:word" xmlns:w="http://schemas.openxmlformats.org/wordprocessingml/2006/main" xmlns:w14="http://schemas.microsoft.com/office/word/2010/wordml" xmlns:w15="http://schemas.microsoft.com/office/word/2012/wordml" xmlns:w16cid="http://schemas.microsoft.com/office/word/2016/wordml/cid" xmlns:w16se="http://schemas.microsoft.com/office/word/2015/wordml/symex" xmlns:wpg="http://schemas.microsoft.com/office/word/2010/wordprocessingGroup" xmlns:wpi="http://schemas.microsoft.com/office/word/2010/wordprocessingInk" xmlns:wne="http://schemas.microsoft.com/office/word/2006/wordml" xmlns:wps="http://schemas.microsoft.com/office/word/2010/wordprocessingShape" mc:Ignorable="w14 w15 w16se w16cid wp14">
+  <w:sdt>
+    <w:sdtPr>
+      <w:id w:val="121348943"/>
+      <w:docPartObj>
+        <w:docPartGallery w:val="Page Numbers (Bottom of Page)"/>
+        <w:docPartUnique/>
+      </w:docPartObj>
+    </w:sdtPr>
+    <w:sdtEndPr>
+      <w:rPr>
+        <w:color w:val="7F7F7F" w:themeColor="background1" w:themeShade="7F"/>
+        <w:spacing w:val="60"/>
+      </w:rPr>
+    </w:sdtEndPr>
+    <w:sdtContent>
+      <w:p>
+        <w:pPr>
+          <w:pStyle w:val="Footer"/>
+          <w:pBdr>
+            <w:top w:val="single" w:sz="4" w:space="1" w:color="D9D9D9" w:themeColor="background1" w:themeShade="D9"/>
+          </w:pBdr>
+          <w:rPr>
+            <w:b/>
+            <w:bCs/>
+          </w:rPr>
+        </w:pPr>
+        <w:r>
+          <w:fldChar w:fldCharType="begin"/>
+        </w:r>
+        <w:r>
+          <w:instrText xml:space="preserve"> PAGE   \* MERGEFORMAT </w:instrText>
+        </w:r>
+        <w:r>
+          <w:fldChar w:fldCharType="separate"/>
+        </w:r>
+        <w:r>
+          <w:rPr>
+            <w:b/>
+            <w:bCs/>
+            <w:noProof/>
+          </w:rPr>
+          <w:t>2</w:t>
+        </w:r>
+        <w:r>
+          <w:rPr>
+            <w:b/>
+            <w:bCs/>
+            <w:noProof/>
+          </w:rPr>
+          <w:fldChar w:fldCharType="end"/>
+        </w:r>
+        <w:r>
+          <w:rPr>
+            <w:b/>
+            <w:bCs/>
+          </w:rPr>
+          <w:t xml:space="preserve"> | </w:t>
+        </w:r>
+        <w:r>
+          <w:rPr>
+            <w:color w:val="7F7F7F" w:themeColor="background1" w:themeShade="7F"/>
+            <w:spacing w:val="60"/>
+          </w:rPr>
+          <w:t>Page</w:t>
+        </w:r>
+      </w:p>
+    </w:sdtContent>
+  </w:sdt>
+  <w:p>
+    <w:pPr>
+      <w:pStyle w:val="Footer"/>
+    </w:pPr>
+  </w:p>
+</w:ftr>
+</file>
+
+<file path=word/footnotes.xml><?xml version="1.0" encoding="utf-8"?>
+<w:footnotes xmlns:wpc="http://schemas.microsoft.com/office/word/2010/wordprocessingCanvas" xmlns:cx="http://schemas.microsoft.com/office/drawing/2014/chartex" xmlns:cx1="http://schemas.microsoft.com/office/drawing/2015/9/8/chartex" xmlns:cx2="http://schemas.microsoft.com/office/drawing/2015/10/21/chartex" xmlns:cx3="http://schemas.microsoft.com/office/drawing/2016/5/9/chartex" xmlns:cx4="http://schemas.microsoft.com/office/drawing/2016/5/10/chartex" xmlns:cx5="http://schemas.microsoft.com/office/drawing/2016/5/11/chartex" xmlns:cx6="http://schemas.microsoft.com/office/drawing/2016/5/12/chartex" xmlns:cx7="http://schemas.microsoft.com/office/drawing/2016/5/13/chartex" xmlns:cx8="http://schemas.microsoft.com/office/drawing/2016/5/14/chartex" xmlns:mc="http://schemas.openxmlformats.org/markup-compatibility/2006" xmlns:aink="http://schemas.microsoft.com/office/drawing/2016/ink" xmlns:am3d="http://schemas.microsoft.com/office/drawing/2017/model3d" xmlns:o="urn:schemas-microsoft-com:office:office" xmlns:r="http://schemas.openxmlformats.org/officeDocument/2006/relationships" xmlns:m="http://schemas.openxmlformats.org/officeDocument/2006/math" xmlns:v="urn:schemas-microsoft-com:vml" xmlns:wp14="http://schemas.microsoft.com/office/word/2010/wordprocessingDrawing" xmlns:wp="http://schemas.openxmlformats.org/drawingml/2006/wordprocessingDrawing" xmlns:w10="urn:schemas-microsoft-com:office:word" xmlns:w="http://schemas.openxmlformats.org/wordprocessingml/2006/main" xmlns:w14="http://schemas.microsoft.com/office/word/2010/wordml" xmlns:w15="http://schemas.microsoft.com/office/word/2012/wordml" xmlns:w16cid="http://schemas.microsoft.com/office/word/2016/wordml/cid" xmlns:w16se="http://schemas.microsoft.com/office/word/2015/wordml/symex" xmlns:wpg="http://schemas.microsoft.com/office/word/2010/wordprocessingGroup" xmlns:wpi="http://schemas.microsoft.com/office/word/2010/wordprocessingInk" xmlns:wne="http://schemas.microsoft.com/office/word/2006/wordml" xmlns:wps="http://schemas.microsoft.com/office/word/2010/wordprocessingShape" mc:Ignorable="w14 w15 w16se w16cid wp14">
+  <w:footnote w:type="separator" w:id="-1">
+    <w:p>
+      <w:pPr>
+        <w:spacing w:after="0" w:line="240" w:lineRule="auto"/>
+      </w:pPr>
+      <w:r>
+        <w:separator/>
+      </w:r>
+    </w:p>
+  </w:footnote>
+  <w:footnote w:type="continuationSeparator" w:id="0">
+    <w:p>
+      <w:pPr>
+        <w:spacing w:after="0" w:line="240" w:lineRule="auto"/>
+      </w:pPr>
+      <w:r>
+        <w:continuationSeparator/>
+      </w:r>
+    </w:p>
+  </w:footnote>
+</w:footnotes>
 </file>
 
 <file path=word/numbering.xml><?xml version="1.0" encoding="utf-8"?>
@@ -3087,7 +3315,7 @@
       </w:pPr>
     </w:pPrDefault>
   </w:docDefaults>
-  <w:latentStyles w:defLockedState="0" w:defUIPriority="99" w:defSemiHidden="0" w:defUnhideWhenUsed="0" w:defQFormat="0" w:count="377">
+  <w:latentStyles w:defLockedState="0" w:defUIPriority="99" w:defSemiHidden="0" w:defUnhideWhenUsed="0" w:defQFormat="0" w:count="376">
     <w:lsdException w:name="Normal" w:uiPriority="0" w:qFormat="1"/>
     <w:lsdException w:name="heading 1" w:uiPriority="9" w:qFormat="1"/>
     <w:lsdException w:name="heading 2" w:semiHidden="1" w:uiPriority="9" w:unhideWhenUsed="1" w:qFormat="1"/>
@@ -3464,7 +3692,6 @@
     <w:lsdException w:name="Hashtag" w:semiHidden="1" w:unhideWhenUsed="1"/>
     <w:lsdException w:name="Unresolved Mention" w:semiHidden="1" w:unhideWhenUsed="1"/>
     <w:lsdException w:name="Smart Link" w:semiHidden="1" w:unhideWhenUsed="1"/>
-    <w:lsdException w:name="Smart Link Error" w:semiHidden="1" w:unhideWhenUsed="1"/>
   </w:latentStyles>
   <w:style w:type="paragraph" w:default="1" w:styleId="Normal">
     <w:name w:val="Normal"/>
@@ -3679,6 +3906,50 @@
       <w:sz w:val="18"/>
       <w:szCs w:val="18"/>
     </w:rPr>
+  </w:style>
+  <w:style w:type="paragraph" w:styleId="Header">
+    <w:name w:val="header"/>
+    <w:basedOn w:val="Normal"/>
+    <w:link w:val="HeaderChar"/>
+    <w:uiPriority w:val="99"/>
+    <w:unhideWhenUsed/>
+    <w:rsid w:val="001858A0"/>
+    <w:pPr>
+      <w:tabs>
+        <w:tab w:val="center" w:pos="4680"/>
+        <w:tab w:val="right" w:pos="9360"/>
+      </w:tabs>
+      <w:spacing w:after="0" w:line="240" w:lineRule="auto"/>
+    </w:pPr>
+  </w:style>
+  <w:style w:type="character" w:customStyle="1" w:styleId="HeaderChar">
+    <w:name w:val="Header Char"/>
+    <w:basedOn w:val="DefaultParagraphFont"/>
+    <w:link w:val="Header"/>
+    <w:uiPriority w:val="99"/>
+    <w:rsid w:val="001858A0"/>
+  </w:style>
+  <w:style w:type="paragraph" w:styleId="Footer">
+    <w:name w:val="footer"/>
+    <w:basedOn w:val="Normal"/>
+    <w:link w:val="FooterChar"/>
+    <w:uiPriority w:val="99"/>
+    <w:unhideWhenUsed/>
+    <w:rsid w:val="001858A0"/>
+    <w:pPr>
+      <w:tabs>
+        <w:tab w:val="center" w:pos="4680"/>
+        <w:tab w:val="right" w:pos="9360"/>
+      </w:tabs>
+      <w:spacing w:after="0" w:line="240" w:lineRule="auto"/>
+    </w:pPr>
+  </w:style>
+  <w:style w:type="character" w:customStyle="1" w:styleId="FooterChar">
+    <w:name w:val="Footer Char"/>
+    <w:basedOn w:val="DefaultParagraphFont"/>
+    <w:link w:val="Footer"/>
+    <w:uiPriority w:val="99"/>
+    <w:rsid w:val="001858A0"/>
   </w:style>
 </w:styles>
 </file>

</xml_diff>

<commit_message>
Incorporated ggplot2 graphs and hypothesis tests into report
</commit_message>
<xml_diff>
--- a/Ethinicity vs. Perceived Age - Report.docx
+++ b/Ethinicity vs. Perceived Age - Report.docx
@@ -1,6 +1,6 @@
 
 <file path=word/document.xml><?xml version="1.0" encoding="utf-8"?>
-<w:document xmlns:wpc="http://schemas.microsoft.com/office/word/2010/wordprocessingCanvas" xmlns:cx="http://schemas.microsoft.com/office/drawing/2014/chartex" xmlns:cx1="http://schemas.microsoft.com/office/drawing/2015/9/8/chartex" xmlns:cx2="http://schemas.microsoft.com/office/drawing/2015/10/21/chartex" xmlns:cx3="http://schemas.microsoft.com/office/drawing/2016/5/9/chartex" xmlns:cx4="http://schemas.microsoft.com/office/drawing/2016/5/10/chartex" xmlns:cx5="http://schemas.microsoft.com/office/drawing/2016/5/11/chartex" xmlns:cx6="http://schemas.microsoft.com/office/drawing/2016/5/12/chartex" xmlns:cx7="http://schemas.microsoft.com/office/drawing/2016/5/13/chartex" xmlns:cx8="http://schemas.microsoft.com/office/drawing/2016/5/14/chartex" xmlns:mc="http://schemas.openxmlformats.org/markup-compatibility/2006" xmlns:aink="http://schemas.microsoft.com/office/drawing/2016/ink" xmlns:am3d="http://schemas.microsoft.com/office/drawing/2017/model3d" xmlns:o="urn:schemas-microsoft-com:office:office" xmlns:r="http://schemas.openxmlformats.org/officeDocument/2006/relationships" xmlns:m="http://schemas.openxmlformats.org/officeDocument/2006/math" xmlns:v="urn:schemas-microsoft-com:vml" xmlns:wp14="http://schemas.microsoft.com/office/word/2010/wordprocessingDrawing" xmlns:wp="http://schemas.openxmlformats.org/drawingml/2006/wordprocessingDrawing" xmlns:w10="urn:schemas-microsoft-com:office:word" xmlns:w="http://schemas.openxmlformats.org/wordprocessingml/2006/main" xmlns:w14="http://schemas.microsoft.com/office/word/2010/wordml" xmlns:w15="http://schemas.microsoft.com/office/word/2012/wordml" xmlns:w16cid="http://schemas.microsoft.com/office/word/2016/wordml/cid" xmlns:w16se="http://schemas.microsoft.com/office/word/2015/wordml/symex" xmlns:wpg="http://schemas.microsoft.com/office/word/2010/wordprocessingGroup" xmlns:wpi="http://schemas.microsoft.com/office/word/2010/wordprocessingInk" xmlns:wne="http://schemas.microsoft.com/office/word/2006/wordml" xmlns:wps="http://schemas.microsoft.com/office/word/2010/wordprocessingShape" mc:Ignorable="w14 w15 w16se w16cid wp14">
+<w:document xmlns:wpc="http://schemas.microsoft.com/office/word/2010/wordprocessingCanvas" xmlns:cx="http://schemas.microsoft.com/office/drawing/2014/chartex" xmlns:cx1="http://schemas.microsoft.com/office/drawing/2015/9/8/chartex" xmlns:cx2="http://schemas.microsoft.com/office/drawing/2015/10/21/chartex" xmlns:cx3="http://schemas.microsoft.com/office/drawing/2016/5/9/chartex" xmlns:cx4="http://schemas.microsoft.com/office/drawing/2016/5/10/chartex" xmlns:cx5="http://schemas.microsoft.com/office/drawing/2016/5/11/chartex" xmlns:cx6="http://schemas.microsoft.com/office/drawing/2016/5/12/chartex" xmlns:cx7="http://schemas.microsoft.com/office/drawing/2016/5/13/chartex" xmlns:cx8="http://schemas.microsoft.com/office/drawing/2016/5/14/chartex" xmlns:mc="http://schemas.openxmlformats.org/markup-compatibility/2006" xmlns:aink="http://schemas.microsoft.com/office/drawing/2016/ink" xmlns:am3d="http://schemas.microsoft.com/office/drawing/2017/model3d" xmlns:o="urn:schemas-microsoft-com:office:office" xmlns:r="http://schemas.openxmlformats.org/officeDocument/2006/relationships" xmlns:m="http://schemas.openxmlformats.org/officeDocument/2006/math" xmlns:v="urn:schemas-microsoft-com:vml" xmlns:wp14="http://schemas.microsoft.com/office/word/2010/wordprocessingDrawing" xmlns:wp="http://schemas.openxmlformats.org/drawingml/2006/wordprocessingDrawing" xmlns:w10="urn:schemas-microsoft-com:office:word" xmlns:w="http://schemas.openxmlformats.org/wordprocessingml/2006/main" xmlns:w14="http://schemas.microsoft.com/office/word/2010/wordml" xmlns:w15="http://schemas.microsoft.com/office/word/2012/wordml" xmlns:w16cex="http://schemas.microsoft.com/office/word/2018/wordml/cex" xmlns:w16cid="http://schemas.microsoft.com/office/word/2016/wordml/cid" xmlns:w16="http://schemas.microsoft.com/office/word/2018/wordml" xmlns:w16se="http://schemas.microsoft.com/office/word/2015/wordml/symex" xmlns:wpg="http://schemas.microsoft.com/office/word/2010/wordprocessingGroup" xmlns:wpi="http://schemas.microsoft.com/office/word/2010/wordprocessingInk" xmlns:wne="http://schemas.microsoft.com/office/word/2006/wordml" xmlns:wps="http://schemas.microsoft.com/office/word/2010/wordprocessingShape" mc:Ignorable="w14 w15 w16se w16cid w16 w16cex wp14">
   <w:body>
     <w:p>
       <w:pPr>
@@ -28,15 +28,6 @@
     </w:p>
     <w:p>
       <w:pPr>
-        <w:pStyle w:val="Heading2"/>
-        <w:jc w:val="center"/>
-      </w:pPr>
-      <w:r>
-        <w:t>Project Report for MATH 1024. Student ID: #29177928</w:t>
-      </w:r>
-    </w:p>
-    <w:p>
-      <w:pPr>
         <w:pStyle w:val="Heading1"/>
         <w:rPr>
           <w:sz w:val="24"/>
@@ -126,21 +117,7 @@
           <w:sz w:val="20"/>
           <w:szCs w:val="20"/>
         </w:rPr>
-        <w:t>. Future work would in</w:t>
-      </w:r>
-      <w:r>
-        <w:rPr>
-          <w:sz w:val="20"/>
-          <w:szCs w:val="20"/>
-        </w:rPr>
-        <w:t>volve</w:t>
-      </w:r>
-      <w:r>
-        <w:rPr>
-          <w:sz w:val="20"/>
-          <w:szCs w:val="20"/>
-        </w:rPr>
-        <w:t xml:space="preserve"> hypothesis testing of this conclusion.</w:t>
+        <w:t>.</w:t>
       </w:r>
     </w:p>
     <w:p>
@@ -819,7 +796,6 @@
         </w:rPr>
         <w:t xml:space="preserve"> is the race of that individual; </w:t>
       </w:r>
-      <w:proofErr w:type="spellStart"/>
       <w:r>
         <w:rPr>
           <w:rFonts w:ascii="Miriam Fixed" w:hAnsi="Miriam Fixed" w:cs="Miriam Fixed" w:hint="cs"/>
@@ -828,7 +804,6 @@
         </w:rPr>
         <w:t>est_age</w:t>
       </w:r>
-      <w:proofErr w:type="spellEnd"/>
       <w:r>
         <w:rPr>
           <w:rFonts w:cstheme="minorHAnsi"/>
@@ -837,7 +812,6 @@
         </w:rPr>
         <w:t xml:space="preserve"> is the age that the group guessed for that individual; </w:t>
       </w:r>
-      <w:proofErr w:type="spellStart"/>
       <w:r>
         <w:rPr>
           <w:rFonts w:ascii="Miriam Fixed" w:hAnsi="Miriam Fixed" w:cs="Miriam Fixed" w:hint="cs"/>
@@ -846,7 +820,6 @@
         </w:rPr>
         <w:t>tru_age</w:t>
       </w:r>
-      <w:proofErr w:type="spellEnd"/>
       <w:r>
         <w:rPr>
           <w:rFonts w:cstheme="minorHAnsi"/>
@@ -871,7 +844,6 @@
         </w:rPr>
         <w:t xml:space="preserve"> is the difference between estimated age and the true age, and </w:t>
       </w:r>
-      <w:proofErr w:type="spellStart"/>
       <w:r>
         <w:rPr>
           <w:rFonts w:ascii="Miriam Fixed" w:hAnsi="Miriam Fixed" w:cs="Miriam Fixed" w:hint="cs"/>
@@ -880,7 +852,6 @@
         </w:rPr>
         <w:t>abs_error</w:t>
       </w:r>
-      <w:proofErr w:type="spellEnd"/>
       <w:r>
         <w:rPr>
           <w:rFonts w:cstheme="minorHAnsi"/>
@@ -1001,7 +972,6 @@
           <w:sz w:val="20"/>
           <w:szCs w:val="20"/>
         </w:rPr>
-        <w:lastRenderedPageBreak/>
         <w:drawing>
           <wp:inline distT="0" distB="0" distL="0" distR="0" wp14:anchorId="1E3E28D5" wp14:editId="42CC17F2">
             <wp:extent cx="1752600" cy="131651"/>
@@ -1063,6 +1033,7 @@
           <w:sz w:val="20"/>
           <w:szCs w:val="20"/>
         </w:rPr>
+        <w:lastRenderedPageBreak/>
         <w:t xml:space="preserve">Table </w:t>
       </w:r>
       <w:r>
@@ -1374,14 +1345,12 @@
       <w:r>
         <w:rPr>
           <w:noProof/>
-          <w:sz w:val="20"/>
-          <w:szCs w:val="20"/>
         </w:rPr>
         <w:drawing>
-          <wp:inline distT="0" distB="0" distL="0" distR="0" wp14:anchorId="757B42F9" wp14:editId="6FECE6B4">
-            <wp:extent cx="2790463" cy="1661160"/>
-            <wp:effectExtent l="0" t="0" r="0" b="0"/>
-            <wp:docPr id="5" name="Picture 5"/>
+          <wp:inline distT="0" distB="0" distL="0" distR="0" wp14:anchorId="40D1F617" wp14:editId="2550D78E">
+            <wp:extent cx="3429000" cy="2069927"/>
+            <wp:effectExtent l="0" t="0" r="0" b="6985"/>
+            <wp:docPr id="17" name="Picture 17"/>
             <wp:cNvGraphicFramePr>
               <a:graphicFrameLocks xmlns:a="http://schemas.openxmlformats.org/drawingml/2006/main" noChangeAspect="1"/>
             </wp:cNvGraphicFramePr>
@@ -1392,20 +1361,27 @@
                     <pic:cNvPr id="1" name=""/>
                     <pic:cNvPicPr/>
                   </pic:nvPicPr>
-                  <pic:blipFill>
+                  <pic:blipFill rotWithShape="1">
                     <a:blip r:embed="rId11"/>
-                    <a:stretch>
-                      <a:fillRect/>
-                    </a:stretch>
+                    <a:srcRect l="1154"/>
+                    <a:stretch/>
                   </pic:blipFill>
-                  <pic:spPr>
+                  <pic:spPr bwMode="auto">
                     <a:xfrm>
                       <a:off x="0" y="0"/>
-                      <a:ext cx="2790463" cy="1661160"/>
+                      <a:ext cx="3450872" cy="2083130"/>
                     </a:xfrm>
                     <a:prstGeom prst="rect">
                       <a:avLst/>
                     </a:prstGeom>
+                    <a:ln>
+                      <a:noFill/>
+                    </a:ln>
+                    <a:extLst>
+                      <a:ext uri="{53640926-AAD7-44D8-BBD7-CCE9431645EC}">
+                        <a14:shadowObscured xmlns:a14="http://schemas.microsoft.com/office/drawing/2010/main"/>
+                      </a:ext>
+                    </a:extLst>
                   </pic:spPr>
                 </pic:pic>
               </a:graphicData>
@@ -1480,14 +1456,12 @@
       <w:r>
         <w:rPr>
           <w:noProof/>
-          <w:sz w:val="20"/>
-          <w:szCs w:val="20"/>
         </w:rPr>
         <w:drawing>
-          <wp:inline distT="0" distB="0" distL="0" distR="0" wp14:anchorId="6D83A185" wp14:editId="6DD86EBD">
-            <wp:extent cx="2712720" cy="1612272"/>
-            <wp:effectExtent l="0" t="0" r="0" b="6985"/>
-            <wp:docPr id="6" name="Picture 6"/>
+          <wp:inline distT="0" distB="0" distL="0" distR="0" wp14:anchorId="69BA9156" wp14:editId="6FAE6353">
+            <wp:extent cx="3451860" cy="2084392"/>
+            <wp:effectExtent l="0" t="0" r="0" b="0"/>
+            <wp:docPr id="18" name="Picture 18"/>
             <wp:cNvGraphicFramePr>
               <a:graphicFrameLocks xmlns:a="http://schemas.openxmlformats.org/drawingml/2006/main" noChangeAspect="1"/>
             </wp:cNvGraphicFramePr>
@@ -1498,20 +1472,27 @@
                     <pic:cNvPr id="1" name=""/>
                     <pic:cNvPicPr/>
                   </pic:nvPicPr>
-                  <pic:blipFill>
+                  <pic:blipFill rotWithShape="1">
                     <a:blip r:embed="rId12"/>
-                    <a:stretch>
-                      <a:fillRect/>
-                    </a:stretch>
+                    <a:srcRect l="-769" t="1699" r="769" b="-1699"/>
+                    <a:stretch/>
                   </pic:blipFill>
-                  <pic:spPr>
+                  <pic:spPr bwMode="auto">
                     <a:xfrm>
                       <a:off x="0" y="0"/>
-                      <a:ext cx="2805388" cy="1667348"/>
+                      <a:ext cx="3475496" cy="2098664"/>
                     </a:xfrm>
                     <a:prstGeom prst="rect">
                       <a:avLst/>
                     </a:prstGeom>
+                    <a:ln>
+                      <a:noFill/>
+                    </a:ln>
+                    <a:extLst>
+                      <a:ext uri="{53640926-AAD7-44D8-BBD7-CCE9431645EC}">
+                        <a14:shadowObscured xmlns:a14="http://schemas.microsoft.com/office/drawing/2010/main"/>
+                      </a:ext>
+                    </a:extLst>
                   </pic:spPr>
                 </pic:pic>
               </a:graphicData>
@@ -1582,7 +1563,6 @@
         </w:rPr>
         <w:t xml:space="preserve">. We begin by considering </w:t>
       </w:r>
-      <w:proofErr w:type="spellStart"/>
       <w:r>
         <w:rPr>
           <w:rFonts w:ascii="Miriam Fixed" w:hAnsi="Miriam Fixed" w:cs="Miriam Fixed" w:hint="cs"/>
@@ -1607,7 +1587,6 @@
         </w:rPr>
         <w:t>age</w:t>
       </w:r>
-      <w:proofErr w:type="spellEnd"/>
       <w:r>
         <w:rPr>
           <w:sz w:val="20"/>
@@ -1662,7 +1641,7 @@
           <w:szCs w:val="20"/>
         </w:rPr>
         <w:drawing>
-          <wp:inline distT="0" distB="0" distL="0" distR="0" wp14:anchorId="214AEF20" wp14:editId="7B8CDBD9">
+          <wp:inline distT="0" distB="0" distL="0" distR="0" wp14:anchorId="214AEF20" wp14:editId="45D0A19D">
             <wp:extent cx="3596640" cy="283014"/>
             <wp:effectExtent l="0" t="0" r="3810" b="3175"/>
             <wp:docPr id="11" name="Picture 11"/>
@@ -1684,7 +1663,7 @@
                   <pic:spPr bwMode="auto">
                     <a:xfrm>
                       <a:off x="0" y="0"/>
-                      <a:ext cx="4174839" cy="328512"/>
+                      <a:ext cx="3596640" cy="283014"/>
                     </a:xfrm>
                     <a:prstGeom prst="rect">
                       <a:avLst/>
@@ -1751,7 +1730,7 @@
           <w:szCs w:val="20"/>
         </w:rPr>
         <w:drawing>
-          <wp:inline distT="0" distB="0" distL="0" distR="0" wp14:anchorId="460311D9" wp14:editId="2BBD3487">
+          <wp:inline distT="0" distB="0" distL="0" distR="0" wp14:anchorId="460311D9" wp14:editId="16D8AE20">
             <wp:extent cx="3611880" cy="304856"/>
             <wp:effectExtent l="0" t="0" r="7620" b="0"/>
             <wp:docPr id="10" name="Picture 10"/>
@@ -1774,7 +1753,7 @@
                   <pic:spPr>
                     <a:xfrm>
                       <a:off x="0" y="0"/>
-                      <a:ext cx="4339186" cy="366243"/>
+                      <a:ext cx="3611880" cy="304856"/>
                     </a:xfrm>
                     <a:prstGeom prst="rect">
                       <a:avLst/>
@@ -1870,7 +1849,7 @@
           <w:szCs w:val="20"/>
         </w:rPr>
         <w:drawing>
-          <wp:inline distT="0" distB="0" distL="0" distR="0" wp14:anchorId="5622B539" wp14:editId="0A17E8E9">
+          <wp:inline distT="0" distB="0" distL="0" distR="0" wp14:anchorId="5622B539" wp14:editId="3AF097BB">
             <wp:extent cx="3550920" cy="285160"/>
             <wp:effectExtent l="0" t="0" r="0" b="635"/>
             <wp:docPr id="12" name="Picture 12"/>
@@ -1893,7 +1872,7 @@
                   <pic:spPr>
                     <a:xfrm>
                       <a:off x="0" y="0"/>
-                      <a:ext cx="4077515" cy="327449"/>
+                      <a:ext cx="3550920" cy="285160"/>
                     </a:xfrm>
                     <a:prstGeom prst="rect">
                       <a:avLst/>
@@ -2038,7 +2017,7 @@
           <w:szCs w:val="20"/>
         </w:rPr>
         <w:drawing>
-          <wp:inline distT="0" distB="0" distL="0" distR="0" wp14:anchorId="54C7D58D" wp14:editId="7154119A">
+          <wp:inline distT="0" distB="0" distL="0" distR="0" wp14:anchorId="54C7D58D" wp14:editId="5083ADF1">
             <wp:extent cx="3063240" cy="626112"/>
             <wp:effectExtent l="0" t="0" r="3810" b="2540"/>
             <wp:docPr id="7" name="Picture 7"/>
@@ -2061,7 +2040,7 @@
                   <pic:spPr>
                     <a:xfrm>
                       <a:off x="0" y="0"/>
-                      <a:ext cx="3299861" cy="674476"/>
+                      <a:ext cx="3063240" cy="626112"/>
                     </a:xfrm>
                     <a:prstGeom prst="rect">
                       <a:avLst/>
@@ -2100,23 +2079,7 @@
           <w:sz w:val="20"/>
           <w:szCs w:val="20"/>
         </w:rPr>
-        <w:t xml:space="preserve">hite people represented in the data set is close to zero. This could be explained by the fact that </w:t>
-      </w:r>
-      <w:proofErr w:type="gramStart"/>
-      <w:r>
-        <w:rPr>
-          <w:sz w:val="20"/>
-          <w:szCs w:val="20"/>
-        </w:rPr>
-        <w:t>the majority of</w:t>
-      </w:r>
-      <w:proofErr w:type="gramEnd"/>
-      <w:r>
-        <w:rPr>
-          <w:sz w:val="20"/>
-          <w:szCs w:val="20"/>
-        </w:rPr>
-        <w:t xml:space="preserve"> the students that were taking part in the experiment where white; </w:t>
+        <w:t xml:space="preserve">hite people represented in the data set is close to zero. This could be explained by the fact that the majority of the students that were taking part in the experiment where white; </w:t>
       </w:r>
       <w:r>
         <w:rPr>
@@ -2414,14 +2377,12 @@
       <w:r>
         <w:rPr>
           <w:noProof/>
-          <w:sz w:val="20"/>
-          <w:szCs w:val="20"/>
         </w:rPr>
         <w:drawing>
-          <wp:inline distT="0" distB="0" distL="0" distR="0" wp14:anchorId="0241A3C0" wp14:editId="3622DB38">
-            <wp:extent cx="3215640" cy="1849680"/>
-            <wp:effectExtent l="0" t="0" r="3810" b="0"/>
-            <wp:docPr id="13" name="Picture 13"/>
+          <wp:inline distT="0" distB="0" distL="0" distR="0" wp14:anchorId="28D1DB66" wp14:editId="29EFE8D2">
+            <wp:extent cx="4193255" cy="2529840"/>
+            <wp:effectExtent l="0" t="0" r="0" b="3810"/>
+            <wp:docPr id="19" name="Picture 19"/>
             <wp:cNvGraphicFramePr>
               <a:graphicFrameLocks xmlns:a="http://schemas.openxmlformats.org/drawingml/2006/main" noChangeAspect="1"/>
             </wp:cNvGraphicFramePr>
@@ -2441,7 +2402,7 @@
                   <pic:spPr>
                     <a:xfrm>
                       <a:off x="0" y="0"/>
-                      <a:ext cx="3278177" cy="1885652"/>
+                      <a:ext cx="4210247" cy="2540092"/>
                     </a:xfrm>
                     <a:prstGeom prst="rect">
                       <a:avLst/>
@@ -2473,23 +2434,7 @@
           <w:sz w:val="20"/>
           <w:szCs w:val="20"/>
         </w:rPr>
-        <w:t xml:space="preserve">younger than he </w:t>
-      </w:r>
-      <w:proofErr w:type="gramStart"/>
-      <w:r>
-        <w:rPr>
-          <w:sz w:val="20"/>
-          <w:szCs w:val="20"/>
-        </w:rPr>
-        <w:t>actually was</w:t>
-      </w:r>
-      <w:proofErr w:type="gramEnd"/>
-      <w:r>
-        <w:rPr>
-          <w:sz w:val="20"/>
-          <w:szCs w:val="20"/>
-        </w:rPr>
-        <w:t xml:space="preserve">. Next, we consider sex: </w:t>
+        <w:t xml:space="preserve">younger than he actually was. Next, we consider sex: </w:t>
       </w:r>
     </w:p>
     <w:p>
@@ -2534,14 +2479,12 @@
       <w:r>
         <w:rPr>
           <w:noProof/>
-          <w:sz w:val="20"/>
-          <w:szCs w:val="20"/>
         </w:rPr>
         <w:drawing>
-          <wp:inline distT="0" distB="0" distL="0" distR="0" wp14:anchorId="6468CCCB" wp14:editId="13EB0FC0">
-            <wp:extent cx="3086100" cy="1774507"/>
-            <wp:effectExtent l="0" t="0" r="0" b="0"/>
-            <wp:docPr id="14" name="Picture 14"/>
+          <wp:inline distT="0" distB="0" distL="0" distR="0" wp14:anchorId="7EF9A04D" wp14:editId="1075EDE4">
+            <wp:extent cx="4236720" cy="2533432"/>
+            <wp:effectExtent l="0" t="0" r="0" b="635"/>
+            <wp:docPr id="20" name="Picture 20"/>
             <wp:cNvGraphicFramePr>
               <a:graphicFrameLocks xmlns:a="http://schemas.openxmlformats.org/drawingml/2006/main" noChangeAspect="1"/>
             </wp:cNvGraphicFramePr>
@@ -2561,7 +2504,7 @@
                   <pic:spPr>
                     <a:xfrm>
                       <a:off x="0" y="0"/>
-                      <a:ext cx="3204262" cy="1842450"/>
+                      <a:ext cx="4252949" cy="2543137"/>
                     </a:xfrm>
                     <a:prstGeom prst="rect">
                       <a:avLst/>
@@ -2586,6 +2529,7 @@
           <w:sz w:val="20"/>
           <w:szCs w:val="20"/>
         </w:rPr>
+        <w:lastRenderedPageBreak/>
         <w:t>Our finding in the above section that the women in the data set tended to be guessed as younger than the men is true; however, the magnitude of this difference is lessened when we consider the median instead of the mean, and the sheer amount of outliers that guessed the females as younger. Lastly, to achieve the objective we described in the Introduction, we consider race:</w:t>
       </w:r>
     </w:p>
@@ -2596,7 +2540,6 @@
         <w:jc w:val="center"/>
       </w:pPr>
       <w:r>
-        <w:lastRenderedPageBreak/>
         <w:t xml:space="preserve">Figure </w:t>
       </w:r>
       <w:r>
@@ -2632,14 +2575,12 @@
       <w:r>
         <w:rPr>
           <w:noProof/>
-          <w:sz w:val="20"/>
-          <w:szCs w:val="20"/>
         </w:rPr>
         <w:drawing>
-          <wp:inline distT="0" distB="0" distL="0" distR="0" wp14:anchorId="5E2482FC" wp14:editId="2A0027E1">
-            <wp:extent cx="3307080" cy="1868005"/>
-            <wp:effectExtent l="0" t="0" r="7620" b="0"/>
-            <wp:docPr id="8" name="Picture 8"/>
+          <wp:inline distT="0" distB="0" distL="0" distR="0" wp14:anchorId="2BB9C631" wp14:editId="7EFAB1B2">
+            <wp:extent cx="4671060" cy="2811119"/>
+            <wp:effectExtent l="0" t="0" r="0" b="8890"/>
+            <wp:docPr id="21" name="Picture 21"/>
             <wp:cNvGraphicFramePr>
               <a:graphicFrameLocks xmlns:a="http://schemas.openxmlformats.org/drawingml/2006/main" noChangeAspect="1"/>
             </wp:cNvGraphicFramePr>
@@ -2650,20 +2591,27 @@
                     <pic:cNvPr id="1" name=""/>
                     <pic:cNvPicPr/>
                   </pic:nvPicPr>
-                  <pic:blipFill>
+                  <pic:blipFill rotWithShape="1">
                     <a:blip r:embed="rId19"/>
-                    <a:stretch>
-                      <a:fillRect/>
-                    </a:stretch>
+                    <a:srcRect r="1154"/>
+                    <a:stretch/>
                   </pic:blipFill>
-                  <pic:spPr>
+                  <pic:spPr bwMode="auto">
                     <a:xfrm>
                       <a:off x="0" y="0"/>
-                      <a:ext cx="3468833" cy="1959371"/>
+                      <a:ext cx="4680425" cy="2816755"/>
                     </a:xfrm>
                     <a:prstGeom prst="rect">
                       <a:avLst/>
                     </a:prstGeom>
+                    <a:ln>
+                      <a:noFill/>
+                    </a:ln>
+                    <a:extLst>
+                      <a:ext uri="{53640926-AAD7-44D8-BBD7-CCE9431645EC}">
+                        <a14:shadowObscured xmlns:a14="http://schemas.microsoft.com/office/drawing/2010/main"/>
+                      </a:ext>
+                    </a:extLst>
                   </pic:spPr>
                 </pic:pic>
               </a:graphicData>
@@ -2827,23 +2775,7 @@
           <w:sz w:val="20"/>
           <w:szCs w:val="20"/>
         </w:rPr>
-        <w:t xml:space="preserve">Since </w:t>
-      </w:r>
-      <w:proofErr w:type="gramStart"/>
-      <w:r>
-        <w:rPr>
-          <w:sz w:val="20"/>
-          <w:szCs w:val="20"/>
-        </w:rPr>
-        <w:t>the majority of</w:t>
-      </w:r>
-      <w:proofErr w:type="gramEnd"/>
-      <w:r>
-        <w:rPr>
-          <w:sz w:val="20"/>
-          <w:szCs w:val="20"/>
-        </w:rPr>
-        <w:t xml:space="preserve"> the Asians’ distribution </w:t>
+        <w:t xml:space="preserve">Since the majority of the Asians’ distribution </w:t>
       </w:r>
       <w:r>
         <w:rPr>
@@ -2866,90 +2798,168 @@
           <w:sz w:val="24"/>
           <w:szCs w:val="24"/>
         </w:rPr>
-        <w:t xml:space="preserve">4. </w:t>
-      </w:r>
-      <w:r>
-        <w:rPr>
-          <w:sz w:val="24"/>
-          <w:szCs w:val="24"/>
-        </w:rPr>
-        <w:t>Conclusion</w:t>
-      </w:r>
-      <w:bookmarkStart w:id="0" w:name="_GoBack"/>
-      <w:bookmarkEnd w:id="0"/>
-    </w:p>
-    <w:p>
-      <w:pPr>
-        <w:rPr>
-          <w:sz w:val="20"/>
-          <w:szCs w:val="20"/>
-        </w:rPr>
-      </w:pPr>
-      <w:r>
-        <w:rPr>
-          <w:sz w:val="20"/>
-          <w:szCs w:val="20"/>
-        </w:rPr>
-        <w:t xml:space="preserve">In conclusion, we have performed exploratory, numerical, and graphical analysis on a dataset containing the guessing errors of the ages of ten individuals of varying races; guessed by British university students during a lecture. The evidence strongly suggests that the stereotype of </w:t>
-      </w:r>
-      <w:r>
-        <w:rPr>
-          <w:sz w:val="20"/>
-          <w:szCs w:val="20"/>
-        </w:rPr>
-        <w:t xml:space="preserve">Asians “aging better” holds true; and that the equivalent stereotype for Black people does not hold true. However; the lack of representation of Black people in the data set (there was only one) </w:t>
-      </w:r>
-      <w:r>
-        <w:rPr>
-          <w:sz w:val="20"/>
-          <w:szCs w:val="20"/>
-        </w:rPr>
-        <w:t xml:space="preserve">is </w:t>
-      </w:r>
-      <w:r>
-        <w:rPr>
-          <w:sz w:val="20"/>
-          <w:szCs w:val="20"/>
-        </w:rPr>
-        <w:t>skewing the results</w:t>
-      </w:r>
-      <w:r>
-        <w:rPr>
-          <w:sz w:val="20"/>
-          <w:szCs w:val="20"/>
-        </w:rPr>
-        <w:t>.</w:t>
-      </w:r>
-    </w:p>
-    <w:p>
-      <w:pPr>
-        <w:rPr>
-          <w:sz w:val="20"/>
-          <w:szCs w:val="20"/>
-        </w:rPr>
-      </w:pPr>
-      <w:r>
-        <w:rPr>
-          <w:sz w:val="20"/>
-          <w:szCs w:val="20"/>
-        </w:rPr>
-        <w:t>Future work on this analysis may involve modelling, estimation, and hypothesis testing. Data collection could have also been improved by ensuring that there was a more even balance of races represented in the data set.</w:t>
-      </w:r>
-    </w:p>
-    <w:p>
-      <w:pPr>
-        <w:pStyle w:val="Heading1"/>
-        <w:rPr>
-          <w:sz w:val="24"/>
-          <w:szCs w:val="24"/>
-        </w:rPr>
-      </w:pPr>
-      <w:r>
-        <w:rPr>
-          <w:sz w:val="24"/>
-          <w:szCs w:val="24"/>
-        </w:rPr>
-        <w:t>5. Appendix (R code for graphs)</w:t>
+        <w:t>4. Hypothesis Testing</w:t>
+      </w:r>
+    </w:p>
+    <w:p>
+      <w:r>
+        <w:t xml:space="preserve">We now proceed to rigorously test if the perception of Asians “aging slower” is likely to hold true for the entire population of Whites and Asians. Specifically, we’d like to compare the mean guessing errors. </w:t>
+      </w:r>
+    </w:p>
+    <w:p>
+      <w:r>
+        <w:t>Since the sample sizes are large (110 guesses for the Asians, 330 for the Whites)</w:t>
+      </w:r>
+      <w:r>
+        <w:t xml:space="preserve">, we can assume normality for the sampling distribution by the Central Limit Theorem. Also, since the Asian and White </w:t>
+      </w:r>
+      <w:r>
+        <w:lastRenderedPageBreak/>
+        <w:t xml:space="preserve">samples are independent of one another; and </w:t>
+      </w:r>
+      <w:r>
+        <w:t xml:space="preserve">since </w:t>
+      </w:r>
+      <w:r>
+        <w:t>we don’t know the population standard deviations, we will use a two-sample t-test.</w:t>
+      </w:r>
+    </w:p>
+    <w:p>
+      <w:r>
+        <w:t xml:space="preserve">We denote the Asians’ mean guessing error as </w:t>
+      </w:r>
+      <w:r>
+        <w:t>µ</w:t>
+      </w:r>
+      <w:r>
+        <w:rPr>
+          <w:vertAlign w:val="subscript"/>
+        </w:rPr>
+        <w:t>A</w:t>
+      </w:r>
+      <w:r>
+        <w:rPr>
+          <w:vertAlign w:val="subscript"/>
+        </w:rPr>
+        <w:t xml:space="preserve"> </w:t>
+      </w:r>
+      <w:r>
+        <w:t xml:space="preserve">and Whites’ mean guessing error as </w:t>
+      </w:r>
+      <w:r>
+        <w:t>µ</w:t>
+      </w:r>
+      <w:r>
+        <w:rPr>
+          <w:vertAlign w:val="subscript"/>
+        </w:rPr>
+        <w:t>W</w:t>
+      </w:r>
+      <w:r>
+        <w:t>. We wish to compare the null hypothesis:</w:t>
+      </w:r>
+    </w:p>
+    <w:p>
+      <w:pPr>
+        <w:pStyle w:val="ListParagraph"/>
+        <w:numPr>
+          <w:ilvl w:val="0"/>
+          <w:numId w:val="2"/>
+        </w:numPr>
+      </w:pPr>
+      <w:r>
+        <w:t>H</w:t>
+      </w:r>
+      <w:r>
+        <w:rPr>
+          <w:vertAlign w:val="subscript"/>
+        </w:rPr>
+        <w:t>0</w:t>
+      </w:r>
+      <w:r>
+        <w:t xml:space="preserve">: </w:t>
+      </w:r>
+      <w:r>
+        <w:t>µ</w:t>
+      </w:r>
+      <w:r>
+        <w:rPr>
+          <w:vertAlign w:val="subscript"/>
+        </w:rPr>
+        <w:t>A</w:t>
+      </w:r>
+      <w:r>
+        <w:t xml:space="preserve"> = </w:t>
+      </w:r>
+      <w:r>
+        <w:t>µ</w:t>
+      </w:r>
+      <w:r>
+        <w:rPr>
+          <w:vertAlign w:val="subscript"/>
+        </w:rPr>
+        <w:t>W</w:t>
+      </w:r>
+    </w:p>
+    <w:p>
+      <w:r>
+        <w:t>With the alternative hypothesis:</w:t>
+      </w:r>
+    </w:p>
+    <w:p>
+      <w:pPr>
+        <w:pStyle w:val="ListParagraph"/>
+        <w:numPr>
+          <w:ilvl w:val="0"/>
+          <w:numId w:val="2"/>
+        </w:numPr>
+      </w:pPr>
+      <w:r>
+        <w:t>H</w:t>
+      </w:r>
+      <w:r>
+        <w:rPr>
+          <w:vertAlign w:val="subscript"/>
+        </w:rPr>
+        <w:t>0</w:t>
+      </w:r>
+      <w:r>
+        <w:t xml:space="preserve">: </w:t>
+      </w:r>
+      <w:r>
+        <w:t>µ</w:t>
+      </w:r>
+      <w:r>
+        <w:rPr>
+          <w:vertAlign w:val="subscript"/>
+        </w:rPr>
+        <w:t>A</w:t>
+      </w:r>
+      <w:r>
+        <w:t xml:space="preserve"> </w:t>
+      </w:r>
+      <w:r>
+        <w:t>&lt;</w:t>
+      </w:r>
+      <w:r>
+        <w:t xml:space="preserve"> </w:t>
+      </w:r>
+      <w:r>
+        <w:t>µ</w:t>
+      </w:r>
+      <w:r>
+        <w:rPr>
+          <w:vertAlign w:val="subscript"/>
+        </w:rPr>
+        <w:t>W</w:t>
+      </w:r>
+    </w:p>
+    <w:p>
+      <w:r>
+        <w:t>We run the hypothesis test in R</w:t>
+      </w:r>
+      <w:r>
+        <w:t xml:space="preserve"> and get the following results:</w:t>
       </w:r>
     </w:p>
     <w:p>
@@ -2959,7 +2969,25 @@
         <w:jc w:val="center"/>
       </w:pPr>
       <w:r>
-        <w:t>Code for Figures 1 and 2, respectively</w:t>
+        <w:t xml:space="preserve">Table </w:t>
+      </w:r>
+      <w:r>
+        <w:fldChar w:fldCharType="begin"/>
+      </w:r>
+      <w:r>
+        <w:instrText xml:space="preserve"> SEQ Table \* ARABIC </w:instrText>
+      </w:r>
+      <w:r>
+        <w:fldChar w:fldCharType="separate"/>
+      </w:r>
+      <w:r>
+        <w:rPr>
+          <w:noProof/>
+        </w:rPr>
+        <w:t>7</w:t>
+      </w:r>
+      <w:r>
+        <w:fldChar w:fldCharType="end"/>
       </w:r>
     </w:p>
     <w:p>
@@ -2971,10 +2999,10 @@
           <w:noProof/>
         </w:rPr>
         <w:drawing>
-          <wp:inline distT="0" distB="0" distL="0" distR="0" wp14:anchorId="680BD597" wp14:editId="51313DA4">
-            <wp:extent cx="4728610" cy="182880"/>
-            <wp:effectExtent l="0" t="0" r="0" b="7620"/>
-            <wp:docPr id="15" name="Picture 15"/>
+          <wp:inline distT="0" distB="0" distL="0" distR="0" wp14:anchorId="0B85797E" wp14:editId="1A928C6D">
+            <wp:extent cx="4981575" cy="1571625"/>
+            <wp:effectExtent l="0" t="0" r="9525" b="9525"/>
+            <wp:docPr id="9" name="Picture 9"/>
             <wp:cNvGraphicFramePr>
               <a:graphicFrameLocks xmlns:a="http://schemas.openxmlformats.org/drawingml/2006/main" noChangeAspect="1"/>
             </wp:cNvGraphicFramePr>
@@ -2994,7 +3022,7 @@
                   <pic:spPr>
                     <a:xfrm>
                       <a:off x="0" y="0"/>
-                      <a:ext cx="6002115" cy="232133"/>
+                      <a:ext cx="4981575" cy="1571625"/>
                     </a:xfrm>
                     <a:prstGeom prst="rect">
                       <a:avLst/>
@@ -3008,62 +3036,129 @@
       </w:r>
     </w:p>
     <w:p>
-      <w:pPr>
-        <w:pStyle w:val="Caption"/>
-        <w:keepNext/>
-        <w:jc w:val="center"/>
-      </w:pPr>
-      <w:r>
-        <w:t>Code for Figures 3, 4, and 5, respectively</w:t>
-      </w:r>
-    </w:p>
-    <w:p>
-      <w:pPr>
-        <w:jc w:val="center"/>
-      </w:pPr>
-      <w:r>
-        <w:rPr>
-          <w:noProof/>
-        </w:rPr>
-        <w:drawing>
-          <wp:inline distT="0" distB="0" distL="0" distR="0" wp14:anchorId="1843A203" wp14:editId="7DF88648">
-            <wp:extent cx="4632960" cy="217789"/>
-            <wp:effectExtent l="0" t="0" r="0" b="0"/>
-            <wp:docPr id="16" name="Picture 16"/>
-            <wp:cNvGraphicFramePr>
-              <a:graphicFrameLocks xmlns:a="http://schemas.openxmlformats.org/drawingml/2006/main" noChangeAspect="1"/>
-            </wp:cNvGraphicFramePr>
-            <a:graphic xmlns:a="http://schemas.openxmlformats.org/drawingml/2006/main">
-              <a:graphicData uri="http://schemas.openxmlformats.org/drawingml/2006/picture">
-                <pic:pic xmlns:pic="http://schemas.openxmlformats.org/drawingml/2006/picture">
-                  <pic:nvPicPr>
-                    <pic:cNvPr id="1" name=""/>
-                    <pic:cNvPicPr/>
-                  </pic:nvPicPr>
-                  <pic:blipFill>
-                    <a:blip r:embed="rId21"/>
-                    <a:stretch>
-                      <a:fillRect/>
-                    </a:stretch>
-                  </pic:blipFill>
-                  <pic:spPr>
-                    <a:xfrm>
-                      <a:off x="0" y="0"/>
-                      <a:ext cx="5547093" cy="260761"/>
-                    </a:xfrm>
-                    <a:prstGeom prst="rect">
-                      <a:avLst/>
-                    </a:prstGeom>
-                  </pic:spPr>
-                </pic:pic>
-              </a:graphicData>
-            </a:graphic>
-          </wp:inline>
-        </w:drawing>
+      <w:r>
+        <w:t>As our p-value is extremely small, we can reject the null hypothesis and accept the alternative hypothesis; that the mean guessing error for Asians is less than the same for Whites.</w:t>
+      </w:r>
+    </w:p>
+    <w:p>
+      <w:pPr>
+        <w:pStyle w:val="Heading1"/>
+        <w:rPr>
+          <w:sz w:val="24"/>
+          <w:szCs w:val="24"/>
+        </w:rPr>
+      </w:pPr>
+      <w:r>
+        <w:rPr>
+          <w:sz w:val="24"/>
+          <w:szCs w:val="24"/>
+        </w:rPr>
+        <w:t>5</w:t>
+      </w:r>
+      <w:r>
+        <w:rPr>
+          <w:sz w:val="24"/>
+          <w:szCs w:val="24"/>
+        </w:rPr>
+        <w:t xml:space="preserve">. </w:t>
+      </w:r>
+      <w:r>
+        <w:rPr>
+          <w:sz w:val="24"/>
+          <w:szCs w:val="24"/>
+        </w:rPr>
+        <w:t>Conclusion</w:t>
+      </w:r>
+    </w:p>
+    <w:p>
+      <w:pPr>
+        <w:rPr>
+          <w:sz w:val="20"/>
+          <w:szCs w:val="20"/>
+        </w:rPr>
+      </w:pPr>
+      <w:r>
+        <w:rPr>
+          <w:sz w:val="20"/>
+          <w:szCs w:val="20"/>
+        </w:rPr>
+        <w:t>In conclusion, we have performed exploratory</w:t>
+      </w:r>
+      <w:r>
+        <w:rPr>
+          <w:sz w:val="20"/>
+          <w:szCs w:val="20"/>
+        </w:rPr>
+        <w:t xml:space="preserve"> ana</w:t>
+      </w:r>
+      <w:r>
+        <w:rPr>
+          <w:sz w:val="20"/>
+          <w:szCs w:val="20"/>
+        </w:rPr>
+        <w:t>lysis, numerical analysis, data visualisation, and hypothesis testing</w:t>
+      </w:r>
+      <w:r>
+        <w:rPr>
+          <w:sz w:val="20"/>
+          <w:szCs w:val="20"/>
+        </w:rPr>
+        <w:t xml:space="preserve"> </w:t>
+      </w:r>
+      <w:bookmarkStart w:id="0" w:name="_GoBack"/>
+      <w:bookmarkEnd w:id="0"/>
+      <w:r>
+        <w:rPr>
+          <w:sz w:val="20"/>
+          <w:szCs w:val="20"/>
+        </w:rPr>
+        <w:t xml:space="preserve">on a dataset containing the guessing errors of the ages of ten individuals of varying races; guessed by British university students during a lecture. The evidence strongly suggests that the stereotype of </w:t>
+      </w:r>
+      <w:r>
+        <w:rPr>
+          <w:sz w:val="20"/>
+          <w:szCs w:val="20"/>
+        </w:rPr>
+        <w:t xml:space="preserve">Asians “aging better” holds true; and that the equivalent stereotype for Black people does not hold true. </w:t>
+      </w:r>
+      <w:r>
+        <w:rPr>
+          <w:sz w:val="20"/>
+          <w:szCs w:val="20"/>
+        </w:rPr>
+        <w:t>However,</w:t>
+      </w:r>
+      <w:r>
+        <w:rPr>
+          <w:sz w:val="20"/>
+          <w:szCs w:val="20"/>
+        </w:rPr>
+        <w:t xml:space="preserve"> the lack of representation of Black people in the data set (there was only one) </w:t>
+      </w:r>
+      <w:r>
+        <w:rPr>
+          <w:sz w:val="20"/>
+          <w:szCs w:val="20"/>
+        </w:rPr>
+        <w:t xml:space="preserve">is </w:t>
+      </w:r>
+      <w:r>
+        <w:rPr>
+          <w:sz w:val="20"/>
+          <w:szCs w:val="20"/>
+        </w:rPr>
+        <w:t>skewing the results</w:t>
+      </w:r>
+      <w:r>
+        <w:rPr>
+          <w:sz w:val="20"/>
+          <w:szCs w:val="20"/>
+        </w:rPr>
+        <w:t>. Data collection could have been improved by ensuring that there was a more even balance of races represented in the data set.</w:t>
       </w:r>
     </w:p>
     <w:sectPr>
-      <w:footerReference w:type="default" r:id="rId22"/>
+      <w:footerReference w:type="default" r:id="rId21"/>
       <w:pgSz w:w="12240" w:h="15840"/>
       <w:pgMar w:top="1440" w:right="1440" w:bottom="1440" w:left="1440" w:header="708" w:footer="708" w:gutter="0"/>
       <w:cols w:space="708"/>
@@ -3074,7 +3169,7 @@
 </file>
 
 <file path=word/endnotes.xml><?xml version="1.0" encoding="utf-8"?>
-<w:endnotes xmlns:wpc="http://schemas.microsoft.com/office/word/2010/wordprocessingCanvas" xmlns:cx="http://schemas.microsoft.com/office/drawing/2014/chartex" xmlns:cx1="http://schemas.microsoft.com/office/drawing/2015/9/8/chartex" xmlns:cx2="http://schemas.microsoft.com/office/drawing/2015/10/21/chartex" xmlns:cx3="http://schemas.microsoft.com/office/drawing/2016/5/9/chartex" xmlns:cx4="http://schemas.microsoft.com/office/drawing/2016/5/10/chartex" xmlns:cx5="http://schemas.microsoft.com/office/drawing/2016/5/11/chartex" xmlns:cx6="http://schemas.microsoft.com/office/drawing/2016/5/12/chartex" xmlns:cx7="http://schemas.microsoft.com/office/drawing/2016/5/13/chartex" xmlns:cx8="http://schemas.microsoft.com/office/drawing/2016/5/14/chartex" xmlns:mc="http://schemas.openxmlformats.org/markup-compatibility/2006" xmlns:aink="http://schemas.microsoft.com/office/drawing/2016/ink" xmlns:am3d="http://schemas.microsoft.com/office/drawing/2017/model3d" xmlns:o="urn:schemas-microsoft-com:office:office" xmlns:r="http://schemas.openxmlformats.org/officeDocument/2006/relationships" xmlns:m="http://schemas.openxmlformats.org/officeDocument/2006/math" xmlns:v="urn:schemas-microsoft-com:vml" xmlns:wp14="http://schemas.microsoft.com/office/word/2010/wordprocessingDrawing" xmlns:wp="http://schemas.openxmlformats.org/drawingml/2006/wordprocessingDrawing" xmlns:w10="urn:schemas-microsoft-com:office:word" xmlns:w="http://schemas.openxmlformats.org/wordprocessingml/2006/main" xmlns:w14="http://schemas.microsoft.com/office/word/2010/wordml" xmlns:w15="http://schemas.microsoft.com/office/word/2012/wordml" xmlns:w16cid="http://schemas.microsoft.com/office/word/2016/wordml/cid" xmlns:w16se="http://schemas.microsoft.com/office/word/2015/wordml/symex" xmlns:wpg="http://schemas.microsoft.com/office/word/2010/wordprocessingGroup" xmlns:wpi="http://schemas.microsoft.com/office/word/2010/wordprocessingInk" xmlns:wne="http://schemas.microsoft.com/office/word/2006/wordml" xmlns:wps="http://schemas.microsoft.com/office/word/2010/wordprocessingShape" mc:Ignorable="w14 w15 w16se w16cid wp14">
+<w:endnotes xmlns:wpc="http://schemas.microsoft.com/office/word/2010/wordprocessingCanvas" xmlns:cx="http://schemas.microsoft.com/office/drawing/2014/chartex" xmlns:cx1="http://schemas.microsoft.com/office/drawing/2015/9/8/chartex" xmlns:cx2="http://schemas.microsoft.com/office/drawing/2015/10/21/chartex" xmlns:cx3="http://schemas.microsoft.com/office/drawing/2016/5/9/chartex" xmlns:cx4="http://schemas.microsoft.com/office/drawing/2016/5/10/chartex" xmlns:cx5="http://schemas.microsoft.com/office/drawing/2016/5/11/chartex" xmlns:cx6="http://schemas.microsoft.com/office/drawing/2016/5/12/chartex" xmlns:cx7="http://schemas.microsoft.com/office/drawing/2016/5/13/chartex" xmlns:cx8="http://schemas.microsoft.com/office/drawing/2016/5/14/chartex" xmlns:mc="http://schemas.openxmlformats.org/markup-compatibility/2006" xmlns:aink="http://schemas.microsoft.com/office/drawing/2016/ink" xmlns:am3d="http://schemas.microsoft.com/office/drawing/2017/model3d" xmlns:o="urn:schemas-microsoft-com:office:office" xmlns:r="http://schemas.openxmlformats.org/officeDocument/2006/relationships" xmlns:m="http://schemas.openxmlformats.org/officeDocument/2006/math" xmlns:v="urn:schemas-microsoft-com:vml" xmlns:wp14="http://schemas.microsoft.com/office/word/2010/wordprocessingDrawing" xmlns:wp="http://schemas.openxmlformats.org/drawingml/2006/wordprocessingDrawing" xmlns:w10="urn:schemas-microsoft-com:office:word" xmlns:w="http://schemas.openxmlformats.org/wordprocessingml/2006/main" xmlns:w14="http://schemas.microsoft.com/office/word/2010/wordml" xmlns:w15="http://schemas.microsoft.com/office/word/2012/wordml" xmlns:w16cex="http://schemas.microsoft.com/office/word/2018/wordml/cex" xmlns:w16cid="http://schemas.microsoft.com/office/word/2016/wordml/cid" xmlns:w16="http://schemas.microsoft.com/office/word/2018/wordml" xmlns:w16se="http://schemas.microsoft.com/office/word/2015/wordml/symex" xmlns:wpg="http://schemas.microsoft.com/office/word/2010/wordprocessingGroup" xmlns:wpi="http://schemas.microsoft.com/office/word/2010/wordprocessingInk" xmlns:wne="http://schemas.microsoft.com/office/word/2006/wordml" xmlns:wps="http://schemas.microsoft.com/office/word/2010/wordprocessingShape" mc:Ignorable="w14 w15 w16se w16cid w16 w16cex wp14">
   <w:endnote w:type="separator" w:id="-1">
     <w:p>
       <w:pPr>
@@ -3099,7 +3194,7 @@
 </file>
 
 <file path=word/footer1.xml><?xml version="1.0" encoding="utf-8"?>
-<w:ftr xmlns:wpc="http://schemas.microsoft.com/office/word/2010/wordprocessingCanvas" xmlns:cx="http://schemas.microsoft.com/office/drawing/2014/chartex" xmlns:cx1="http://schemas.microsoft.com/office/drawing/2015/9/8/chartex" xmlns:cx2="http://schemas.microsoft.com/office/drawing/2015/10/21/chartex" xmlns:cx3="http://schemas.microsoft.com/office/drawing/2016/5/9/chartex" xmlns:cx4="http://schemas.microsoft.com/office/drawing/2016/5/10/chartex" xmlns:cx5="http://schemas.microsoft.com/office/drawing/2016/5/11/chartex" xmlns:cx6="http://schemas.microsoft.com/office/drawing/2016/5/12/chartex" xmlns:cx7="http://schemas.microsoft.com/office/drawing/2016/5/13/chartex" xmlns:cx8="http://schemas.microsoft.com/office/drawing/2016/5/14/chartex" xmlns:mc="http://schemas.openxmlformats.org/markup-compatibility/2006" xmlns:aink="http://schemas.microsoft.com/office/drawing/2016/ink" xmlns:am3d="http://schemas.microsoft.com/office/drawing/2017/model3d" xmlns:o="urn:schemas-microsoft-com:office:office" xmlns:r="http://schemas.openxmlformats.org/officeDocument/2006/relationships" xmlns:m="http://schemas.openxmlformats.org/officeDocument/2006/math" xmlns:v="urn:schemas-microsoft-com:vml" xmlns:wp14="http://schemas.microsoft.com/office/word/2010/wordprocessingDrawing" xmlns:wp="http://schemas.openxmlformats.org/drawingml/2006/wordprocessingDrawing" xmlns:w10="urn:schemas-microsoft-com:office:word" xmlns:w="http://schemas.openxmlformats.org/wordprocessingml/2006/main" xmlns:w14="http://schemas.microsoft.com/office/word/2010/wordml" xmlns:w15="http://schemas.microsoft.com/office/word/2012/wordml" xmlns:w16cid="http://schemas.microsoft.com/office/word/2016/wordml/cid" xmlns:w16se="http://schemas.microsoft.com/office/word/2015/wordml/symex" xmlns:wpg="http://schemas.microsoft.com/office/word/2010/wordprocessingGroup" xmlns:wpi="http://schemas.microsoft.com/office/word/2010/wordprocessingInk" xmlns:wne="http://schemas.microsoft.com/office/word/2006/wordml" xmlns:wps="http://schemas.microsoft.com/office/word/2010/wordprocessingShape" mc:Ignorable="w14 w15 w16se w16cid wp14">
+<w:ftr xmlns:wpc="http://schemas.microsoft.com/office/word/2010/wordprocessingCanvas" xmlns:cx="http://schemas.microsoft.com/office/drawing/2014/chartex" xmlns:cx1="http://schemas.microsoft.com/office/drawing/2015/9/8/chartex" xmlns:cx2="http://schemas.microsoft.com/office/drawing/2015/10/21/chartex" xmlns:cx3="http://schemas.microsoft.com/office/drawing/2016/5/9/chartex" xmlns:cx4="http://schemas.microsoft.com/office/drawing/2016/5/10/chartex" xmlns:cx5="http://schemas.microsoft.com/office/drawing/2016/5/11/chartex" xmlns:cx6="http://schemas.microsoft.com/office/drawing/2016/5/12/chartex" xmlns:cx7="http://schemas.microsoft.com/office/drawing/2016/5/13/chartex" xmlns:cx8="http://schemas.microsoft.com/office/drawing/2016/5/14/chartex" xmlns:mc="http://schemas.openxmlformats.org/markup-compatibility/2006" xmlns:aink="http://schemas.microsoft.com/office/drawing/2016/ink" xmlns:am3d="http://schemas.microsoft.com/office/drawing/2017/model3d" xmlns:o="urn:schemas-microsoft-com:office:office" xmlns:r="http://schemas.openxmlformats.org/officeDocument/2006/relationships" xmlns:m="http://schemas.openxmlformats.org/officeDocument/2006/math" xmlns:v="urn:schemas-microsoft-com:vml" xmlns:wp14="http://schemas.microsoft.com/office/word/2010/wordprocessingDrawing" xmlns:wp="http://schemas.openxmlformats.org/drawingml/2006/wordprocessingDrawing" xmlns:w10="urn:schemas-microsoft-com:office:word" xmlns:w="http://schemas.openxmlformats.org/wordprocessingml/2006/main" xmlns:w14="http://schemas.microsoft.com/office/word/2010/wordml" xmlns:w15="http://schemas.microsoft.com/office/word/2012/wordml" xmlns:w16cex="http://schemas.microsoft.com/office/word/2018/wordml/cex" xmlns:w16cid="http://schemas.microsoft.com/office/word/2016/wordml/cid" xmlns:w16="http://schemas.microsoft.com/office/word/2018/wordml" xmlns:w16se="http://schemas.microsoft.com/office/word/2015/wordml/symex" xmlns:wpg="http://schemas.microsoft.com/office/word/2010/wordprocessingGroup" xmlns:wpi="http://schemas.microsoft.com/office/word/2010/wordprocessingInk" xmlns:wne="http://schemas.microsoft.com/office/word/2006/wordml" xmlns:wps="http://schemas.microsoft.com/office/word/2010/wordprocessingShape" mc:Ignorable="w14 w15 w16se w16cid w16 w16cex wp14">
   <w:sdt>
     <w:sdtPr>
       <w:id w:val="121348943"/>
@@ -3177,7 +3272,7 @@
 </file>
 
 <file path=word/footnotes.xml><?xml version="1.0" encoding="utf-8"?>
-<w:footnotes xmlns:wpc="http://schemas.microsoft.com/office/word/2010/wordprocessingCanvas" xmlns:cx="http://schemas.microsoft.com/office/drawing/2014/chartex" xmlns:cx1="http://schemas.microsoft.com/office/drawing/2015/9/8/chartex" xmlns:cx2="http://schemas.microsoft.com/office/drawing/2015/10/21/chartex" xmlns:cx3="http://schemas.microsoft.com/office/drawing/2016/5/9/chartex" xmlns:cx4="http://schemas.microsoft.com/office/drawing/2016/5/10/chartex" xmlns:cx5="http://schemas.microsoft.com/office/drawing/2016/5/11/chartex" xmlns:cx6="http://schemas.microsoft.com/office/drawing/2016/5/12/chartex" xmlns:cx7="http://schemas.microsoft.com/office/drawing/2016/5/13/chartex" xmlns:cx8="http://schemas.microsoft.com/office/drawing/2016/5/14/chartex" xmlns:mc="http://schemas.openxmlformats.org/markup-compatibility/2006" xmlns:aink="http://schemas.microsoft.com/office/drawing/2016/ink" xmlns:am3d="http://schemas.microsoft.com/office/drawing/2017/model3d" xmlns:o="urn:schemas-microsoft-com:office:office" xmlns:r="http://schemas.openxmlformats.org/officeDocument/2006/relationships" xmlns:m="http://schemas.openxmlformats.org/officeDocument/2006/math" xmlns:v="urn:schemas-microsoft-com:vml" xmlns:wp14="http://schemas.microsoft.com/office/word/2010/wordprocessingDrawing" xmlns:wp="http://schemas.openxmlformats.org/drawingml/2006/wordprocessingDrawing" xmlns:w10="urn:schemas-microsoft-com:office:word" xmlns:w="http://schemas.openxmlformats.org/wordprocessingml/2006/main" xmlns:w14="http://schemas.microsoft.com/office/word/2010/wordml" xmlns:w15="http://schemas.microsoft.com/office/word/2012/wordml" xmlns:w16cid="http://schemas.microsoft.com/office/word/2016/wordml/cid" xmlns:w16se="http://schemas.microsoft.com/office/word/2015/wordml/symex" xmlns:wpg="http://schemas.microsoft.com/office/word/2010/wordprocessingGroup" xmlns:wpi="http://schemas.microsoft.com/office/word/2010/wordprocessingInk" xmlns:wne="http://schemas.microsoft.com/office/word/2006/wordml" xmlns:wps="http://schemas.microsoft.com/office/word/2010/wordprocessingShape" mc:Ignorable="w14 w15 w16se w16cid wp14">
+<w:footnotes xmlns:wpc="http://schemas.microsoft.com/office/word/2010/wordprocessingCanvas" xmlns:cx="http://schemas.microsoft.com/office/drawing/2014/chartex" xmlns:cx1="http://schemas.microsoft.com/office/drawing/2015/9/8/chartex" xmlns:cx2="http://schemas.microsoft.com/office/drawing/2015/10/21/chartex" xmlns:cx3="http://schemas.microsoft.com/office/drawing/2016/5/9/chartex" xmlns:cx4="http://schemas.microsoft.com/office/drawing/2016/5/10/chartex" xmlns:cx5="http://schemas.microsoft.com/office/drawing/2016/5/11/chartex" xmlns:cx6="http://schemas.microsoft.com/office/drawing/2016/5/12/chartex" xmlns:cx7="http://schemas.microsoft.com/office/drawing/2016/5/13/chartex" xmlns:cx8="http://schemas.microsoft.com/office/drawing/2016/5/14/chartex" xmlns:mc="http://schemas.openxmlformats.org/markup-compatibility/2006" xmlns:aink="http://schemas.microsoft.com/office/drawing/2016/ink" xmlns:am3d="http://schemas.microsoft.com/office/drawing/2017/model3d" xmlns:o="urn:schemas-microsoft-com:office:office" xmlns:r="http://schemas.openxmlformats.org/officeDocument/2006/relationships" xmlns:m="http://schemas.openxmlformats.org/officeDocument/2006/math" xmlns:v="urn:schemas-microsoft-com:vml" xmlns:wp14="http://schemas.microsoft.com/office/word/2010/wordprocessingDrawing" xmlns:wp="http://schemas.openxmlformats.org/drawingml/2006/wordprocessingDrawing" xmlns:w10="urn:schemas-microsoft-com:office:word" xmlns:w="http://schemas.openxmlformats.org/wordprocessingml/2006/main" xmlns:w14="http://schemas.microsoft.com/office/word/2010/wordml" xmlns:w15="http://schemas.microsoft.com/office/word/2012/wordml" xmlns:w16cex="http://schemas.microsoft.com/office/word/2018/wordml/cex" xmlns:w16cid="http://schemas.microsoft.com/office/word/2016/wordml/cid" xmlns:w16="http://schemas.microsoft.com/office/word/2018/wordml" xmlns:w16se="http://schemas.microsoft.com/office/word/2015/wordml/symex" xmlns:wpg="http://schemas.microsoft.com/office/word/2010/wordprocessingGroup" xmlns:wpi="http://schemas.microsoft.com/office/word/2010/wordprocessingInk" xmlns:wne="http://schemas.microsoft.com/office/word/2006/wordml" xmlns:wps="http://schemas.microsoft.com/office/word/2010/wordprocessingShape" mc:Ignorable="w14 w15 w16se w16cid w16 w16cex wp14">
   <w:footnote w:type="separator" w:id="-1">
     <w:p>
       <w:pPr>
@@ -3202,7 +3297,7 @@
 </file>
 
 <file path=word/numbering.xml><?xml version="1.0" encoding="utf-8"?>
-<w:numbering xmlns:wpc="http://schemas.microsoft.com/office/word/2010/wordprocessingCanvas" xmlns:cx="http://schemas.microsoft.com/office/drawing/2014/chartex" xmlns:cx1="http://schemas.microsoft.com/office/drawing/2015/9/8/chartex" xmlns:cx2="http://schemas.microsoft.com/office/drawing/2015/10/21/chartex" xmlns:cx3="http://schemas.microsoft.com/office/drawing/2016/5/9/chartex" xmlns:cx4="http://schemas.microsoft.com/office/drawing/2016/5/10/chartex" xmlns:cx5="http://schemas.microsoft.com/office/drawing/2016/5/11/chartex" xmlns:cx6="http://schemas.microsoft.com/office/drawing/2016/5/12/chartex" xmlns:cx7="http://schemas.microsoft.com/office/drawing/2016/5/13/chartex" xmlns:cx8="http://schemas.microsoft.com/office/drawing/2016/5/14/chartex" xmlns:mc="http://schemas.openxmlformats.org/markup-compatibility/2006" xmlns:aink="http://schemas.microsoft.com/office/drawing/2016/ink" xmlns:am3d="http://schemas.microsoft.com/office/drawing/2017/model3d" xmlns:o="urn:schemas-microsoft-com:office:office" xmlns:r="http://schemas.openxmlformats.org/officeDocument/2006/relationships" xmlns:m="http://schemas.openxmlformats.org/officeDocument/2006/math" xmlns:v="urn:schemas-microsoft-com:vml" xmlns:wp14="http://schemas.microsoft.com/office/word/2010/wordprocessingDrawing" xmlns:wp="http://schemas.openxmlformats.org/drawingml/2006/wordprocessingDrawing" xmlns:w10="urn:schemas-microsoft-com:office:word" xmlns:w="http://schemas.openxmlformats.org/wordprocessingml/2006/main" xmlns:w14="http://schemas.microsoft.com/office/word/2010/wordml" xmlns:w15="http://schemas.microsoft.com/office/word/2012/wordml" xmlns:w16cid="http://schemas.microsoft.com/office/word/2016/wordml/cid" xmlns:w16se="http://schemas.microsoft.com/office/word/2015/wordml/symex" xmlns:wpg="http://schemas.microsoft.com/office/word/2010/wordprocessingGroup" xmlns:wpi="http://schemas.microsoft.com/office/word/2010/wordprocessingInk" xmlns:wne="http://schemas.microsoft.com/office/word/2006/wordml" xmlns:wps="http://schemas.microsoft.com/office/word/2010/wordprocessingShape" mc:Ignorable="w14 w15 w16se w16cid wp14">
+<w:numbering xmlns:wpc="http://schemas.microsoft.com/office/word/2010/wordprocessingCanvas" xmlns:cx="http://schemas.microsoft.com/office/drawing/2014/chartex" xmlns:cx1="http://schemas.microsoft.com/office/drawing/2015/9/8/chartex" xmlns:cx2="http://schemas.microsoft.com/office/drawing/2015/10/21/chartex" xmlns:cx3="http://schemas.microsoft.com/office/drawing/2016/5/9/chartex" xmlns:cx4="http://schemas.microsoft.com/office/drawing/2016/5/10/chartex" xmlns:cx5="http://schemas.microsoft.com/office/drawing/2016/5/11/chartex" xmlns:cx6="http://schemas.microsoft.com/office/drawing/2016/5/12/chartex" xmlns:cx7="http://schemas.microsoft.com/office/drawing/2016/5/13/chartex" xmlns:cx8="http://schemas.microsoft.com/office/drawing/2016/5/14/chartex" xmlns:mc="http://schemas.openxmlformats.org/markup-compatibility/2006" xmlns:aink="http://schemas.microsoft.com/office/drawing/2016/ink" xmlns:am3d="http://schemas.microsoft.com/office/drawing/2017/model3d" xmlns:o="urn:schemas-microsoft-com:office:office" xmlns:r="http://schemas.openxmlformats.org/officeDocument/2006/relationships" xmlns:m="http://schemas.openxmlformats.org/officeDocument/2006/math" xmlns:v="urn:schemas-microsoft-com:vml" xmlns:wp14="http://schemas.microsoft.com/office/word/2010/wordprocessingDrawing" xmlns:wp="http://schemas.openxmlformats.org/drawingml/2006/wordprocessingDrawing" xmlns:w10="urn:schemas-microsoft-com:office:word" xmlns:w="http://schemas.openxmlformats.org/wordprocessingml/2006/main" xmlns:w14="http://schemas.microsoft.com/office/word/2010/wordml" xmlns:w15="http://schemas.microsoft.com/office/word/2012/wordml" xmlns:w16cex="http://schemas.microsoft.com/office/word/2018/wordml/cex" xmlns:w16cid="http://schemas.microsoft.com/office/word/2016/wordml/cid" xmlns:w16="http://schemas.microsoft.com/office/word/2018/wordml" xmlns:w16se="http://schemas.microsoft.com/office/word/2015/wordml/symex" xmlns:wpg="http://schemas.microsoft.com/office/word/2010/wordprocessingGroup" xmlns:wpi="http://schemas.microsoft.com/office/word/2010/wordprocessingInk" xmlns:wne="http://schemas.microsoft.com/office/word/2006/wordml" xmlns:wps="http://schemas.microsoft.com/office/word/2010/wordprocessingShape" mc:Ignorable="w14 w15 w16se w16cid w16 w16cex wp14">
   <w:abstractNum w:abstractNumId="0" w15:restartNumberingAfterBreak="0">
     <w:nsid w:val="66504F15"/>
     <w:multiLevelType w:val="hybridMultilevel"/>
@@ -3292,14 +3387,130 @@
       </w:pPr>
     </w:lvl>
   </w:abstractNum>
+  <w:abstractNum w:abstractNumId="1" w15:restartNumberingAfterBreak="0">
+    <w:nsid w:val="66714D2F"/>
+    <w:multiLevelType w:val="hybridMultilevel"/>
+    <w:tmpl w:val="58923D90"/>
+    <w:lvl w:ilvl="0" w:tplc="10090001">
+      <w:start w:val="1"/>
+      <w:numFmt w:val="bullet"/>
+      <w:lvlText w:val=""/>
+      <w:lvlJc w:val="left"/>
+      <w:pPr>
+        <w:ind w:left="720" w:hanging="360"/>
+      </w:pPr>
+      <w:rPr>
+        <w:rFonts w:ascii="Symbol" w:hAnsi="Symbol" w:hint="default"/>
+      </w:rPr>
+    </w:lvl>
+    <w:lvl w:ilvl="1" w:tplc="10090003" w:tentative="1">
+      <w:start w:val="1"/>
+      <w:numFmt w:val="bullet"/>
+      <w:lvlText w:val="o"/>
+      <w:lvlJc w:val="left"/>
+      <w:pPr>
+        <w:ind w:left="1440" w:hanging="360"/>
+      </w:pPr>
+      <w:rPr>
+        <w:rFonts w:ascii="Courier New" w:hAnsi="Courier New" w:cs="Courier New" w:hint="default"/>
+      </w:rPr>
+    </w:lvl>
+    <w:lvl w:ilvl="2" w:tplc="10090005" w:tentative="1">
+      <w:start w:val="1"/>
+      <w:numFmt w:val="bullet"/>
+      <w:lvlText w:val=""/>
+      <w:lvlJc w:val="left"/>
+      <w:pPr>
+        <w:ind w:left="2160" w:hanging="360"/>
+      </w:pPr>
+      <w:rPr>
+        <w:rFonts w:ascii="Wingdings" w:hAnsi="Wingdings" w:hint="default"/>
+      </w:rPr>
+    </w:lvl>
+    <w:lvl w:ilvl="3" w:tplc="10090001" w:tentative="1">
+      <w:start w:val="1"/>
+      <w:numFmt w:val="bullet"/>
+      <w:lvlText w:val=""/>
+      <w:lvlJc w:val="left"/>
+      <w:pPr>
+        <w:ind w:left="2880" w:hanging="360"/>
+      </w:pPr>
+      <w:rPr>
+        <w:rFonts w:ascii="Symbol" w:hAnsi="Symbol" w:hint="default"/>
+      </w:rPr>
+    </w:lvl>
+    <w:lvl w:ilvl="4" w:tplc="10090003" w:tentative="1">
+      <w:start w:val="1"/>
+      <w:numFmt w:val="bullet"/>
+      <w:lvlText w:val="o"/>
+      <w:lvlJc w:val="left"/>
+      <w:pPr>
+        <w:ind w:left="3600" w:hanging="360"/>
+      </w:pPr>
+      <w:rPr>
+        <w:rFonts w:ascii="Courier New" w:hAnsi="Courier New" w:cs="Courier New" w:hint="default"/>
+      </w:rPr>
+    </w:lvl>
+    <w:lvl w:ilvl="5" w:tplc="10090005" w:tentative="1">
+      <w:start w:val="1"/>
+      <w:numFmt w:val="bullet"/>
+      <w:lvlText w:val=""/>
+      <w:lvlJc w:val="left"/>
+      <w:pPr>
+        <w:ind w:left="4320" w:hanging="360"/>
+      </w:pPr>
+      <w:rPr>
+        <w:rFonts w:ascii="Wingdings" w:hAnsi="Wingdings" w:hint="default"/>
+      </w:rPr>
+    </w:lvl>
+    <w:lvl w:ilvl="6" w:tplc="10090001" w:tentative="1">
+      <w:start w:val="1"/>
+      <w:numFmt w:val="bullet"/>
+      <w:lvlText w:val=""/>
+      <w:lvlJc w:val="left"/>
+      <w:pPr>
+        <w:ind w:left="5040" w:hanging="360"/>
+      </w:pPr>
+      <w:rPr>
+        <w:rFonts w:ascii="Symbol" w:hAnsi="Symbol" w:hint="default"/>
+      </w:rPr>
+    </w:lvl>
+    <w:lvl w:ilvl="7" w:tplc="10090003" w:tentative="1">
+      <w:start w:val="1"/>
+      <w:numFmt w:val="bullet"/>
+      <w:lvlText w:val="o"/>
+      <w:lvlJc w:val="left"/>
+      <w:pPr>
+        <w:ind w:left="5760" w:hanging="360"/>
+      </w:pPr>
+      <w:rPr>
+        <w:rFonts w:ascii="Courier New" w:hAnsi="Courier New" w:cs="Courier New" w:hint="default"/>
+      </w:rPr>
+    </w:lvl>
+    <w:lvl w:ilvl="8" w:tplc="10090005" w:tentative="1">
+      <w:start w:val="1"/>
+      <w:numFmt w:val="bullet"/>
+      <w:lvlText w:val=""/>
+      <w:lvlJc w:val="left"/>
+      <w:pPr>
+        <w:ind w:left="6480" w:hanging="360"/>
+      </w:pPr>
+      <w:rPr>
+        <w:rFonts w:ascii="Wingdings" w:hAnsi="Wingdings" w:hint="default"/>
+      </w:rPr>
+    </w:lvl>
+  </w:abstractNum>
   <w:num w:numId="1">
     <w:abstractNumId w:val="0"/>
+  </w:num>
+  <w:num w:numId="2">
+    <w:abstractNumId w:val="1"/>
   </w:num>
 </w:numbering>
 </file>
 
 <file path=word/styles.xml><?xml version="1.0" encoding="utf-8"?>
-<w:styles xmlns:mc="http://schemas.openxmlformats.org/markup-compatibility/2006" xmlns:r="http://schemas.openxmlformats.org/officeDocument/2006/relationships" xmlns:w="http://schemas.openxmlformats.org/wordprocessingml/2006/main" xmlns:w14="http://schemas.microsoft.com/office/word/2010/wordml" xmlns:w15="http://schemas.microsoft.com/office/word/2012/wordml" xmlns:w16cid="http://schemas.microsoft.com/office/word/2016/wordml/cid" xmlns:w16se="http://schemas.microsoft.com/office/word/2015/wordml/symex" mc:Ignorable="w14 w15 w16se w16cid">
+<w:styles xmlns:mc="http://schemas.openxmlformats.org/markup-compatibility/2006" xmlns:r="http://schemas.openxmlformats.org/officeDocument/2006/relationships" xmlns:w="http://schemas.openxmlformats.org/wordprocessingml/2006/main" xmlns:w14="http://schemas.microsoft.com/office/word/2010/wordml" xmlns:w15="http://schemas.microsoft.com/office/word/2012/wordml" xmlns:w16cex="http://schemas.microsoft.com/office/word/2018/wordml/cex" xmlns:w16cid="http://schemas.microsoft.com/office/word/2016/wordml/cid" xmlns:w16="http://schemas.microsoft.com/office/word/2018/wordml" xmlns:w16se="http://schemas.microsoft.com/office/word/2015/wordml/symex" mc:Ignorable="w14 w15 w16se w16cid w16 w16cex">
   <w:docDefaults>
     <w:rPrDefault>
       <w:rPr>
@@ -3951,6 +4162,17 @@
     <w:uiPriority w:val="99"/>
     <w:rsid w:val="001858A0"/>
   </w:style>
+  <w:style w:type="paragraph" w:styleId="ListParagraph">
+    <w:name w:val="List Paragraph"/>
+    <w:basedOn w:val="Normal"/>
+    <w:uiPriority w:val="34"/>
+    <w:qFormat/>
+    <w:rsid w:val="00106D8A"/>
+    <w:pPr>
+      <w:ind w:left="720"/>
+      <w:contextualSpacing/>
+    </w:pPr>
+  </w:style>
 </w:styles>
 </file>
 

</xml_diff>